<commit_message>
tài liệu kiến trúc
</commit_message>
<xml_diff>
--- a/document/Architecture_v1.0.docx
+++ b/document/Architecture_v1.0.docx
@@ -26,7 +26,7 @@
       <w:pPr>
         <w:pStyle w:val="TOC1"/>
         <w:rPr>
-          <w:rFonts w:ascii="Calibri" w:eastAsia="Yu Mincho" w:hAnsi="Calibri" w:cs="Times New Roman"/>
+          <w:rFonts w:asciiTheme="minorHAnsi" w:eastAsiaTheme="minorEastAsia" w:hAnsiTheme="minorHAnsi" w:cstheme="minorBidi"/>
           <w:b w:val="0"/>
           <w:bCs w:val="0"/>
           <w:caps w:val="0"/>
@@ -69,206 +69,11 @@
         <w:fldChar w:fldCharType="separate"/>
       </w:r>
       <w:r>
-        <w:t>1. giới thiệu</w:t>
-      </w:r>
-      <w:r>
-        <w:tab/>
-      </w:r>
-      <w:r>
-        <w:fldChar w:fldCharType="begin"/>
-      </w:r>
-      <w:r>
-        <w:instrText xml:space="preserve"> PAGEREF _Toc101471164 \h </w:instrText>
-      </w:r>
-      <w:r>
-        <w:fldChar w:fldCharType="separate"/>
-      </w:r>
-      <w:r>
-        <w:t>3</w:t>
-      </w:r>
-      <w:r>
-        <w:fldChar w:fldCharType="end"/>
-      </w:r>
-    </w:p>
-    <w:p>
-      <w:pPr>
-        <w:pStyle w:val="TOC2"/>
+        <w:t>1.</w:t>
+      </w:r>
+      <w:r>
         <w:rPr>
-          <w:rFonts w:ascii="Calibri" w:eastAsia="Yu Mincho" w:hAnsi="Calibri" w:cs="Times New Roman"/>
-          <w:sz w:val="22"/>
-          <w:szCs w:val="22"/>
-          <w:lang w:eastAsia="ja-JP"/>
-        </w:rPr>
-      </w:pPr>
-      <w:r>
-        <w:t>1.1. Mục đích</w:t>
-      </w:r>
-      <w:r>
-        <w:tab/>
-      </w:r>
-      <w:r>
-        <w:fldChar w:fldCharType="begin"/>
-      </w:r>
-      <w:r>
-        <w:instrText xml:space="preserve"> PAGEREF _Toc101471165 \h </w:instrText>
-      </w:r>
-      <w:r>
-        <w:fldChar w:fldCharType="separate"/>
-      </w:r>
-      <w:r>
-        <w:t>3</w:t>
-      </w:r>
-      <w:r>
-        <w:fldChar w:fldCharType="end"/>
-      </w:r>
-    </w:p>
-    <w:p>
-      <w:pPr>
-        <w:pStyle w:val="TOC2"/>
-        <w:rPr>
-          <w:rFonts w:ascii="Calibri" w:eastAsia="Yu Mincho" w:hAnsi="Calibri" w:cs="Times New Roman"/>
-          <w:sz w:val="22"/>
-          <w:szCs w:val="22"/>
-          <w:lang w:eastAsia="ja-JP"/>
-        </w:rPr>
-      </w:pPr>
-      <w:r>
-        <w:t>1.2. Phạm vi</w:t>
-      </w:r>
-      <w:r>
-        <w:tab/>
-      </w:r>
-      <w:r>
-        <w:fldChar w:fldCharType="begin"/>
-      </w:r>
-      <w:r>
-        <w:instrText xml:space="preserve"> PAGEREF _Toc101471166 \h </w:instrText>
-      </w:r>
-      <w:r>
-        <w:fldChar w:fldCharType="separate"/>
-      </w:r>
-      <w:r>
-        <w:t>3</w:t>
-      </w:r>
-      <w:r>
-        <w:fldChar w:fldCharType="end"/>
-      </w:r>
-    </w:p>
-    <w:p>
-      <w:pPr>
-        <w:pStyle w:val="TOC2"/>
-        <w:rPr>
-          <w:rFonts w:ascii="Calibri" w:eastAsia="Yu Mincho" w:hAnsi="Calibri" w:cs="Times New Roman"/>
-          <w:sz w:val="22"/>
-          <w:szCs w:val="22"/>
-          <w:lang w:eastAsia="ja-JP"/>
-        </w:rPr>
-      </w:pPr>
-      <w:r>
-        <w:t>1.3. Định nghĩa, từ viết tắt và thuật ngữ</w:t>
-      </w:r>
-      <w:r>
-        <w:tab/>
-      </w:r>
-      <w:r>
-        <w:fldChar w:fldCharType="begin"/>
-      </w:r>
-      <w:r>
-        <w:instrText xml:space="preserve"> PAGEREF _Toc101471167 \h </w:instrText>
-      </w:r>
-      <w:r>
-        <w:fldChar w:fldCharType="separate"/>
-      </w:r>
-      <w:r>
-        <w:t>3</w:t>
-      </w:r>
-      <w:r>
-        <w:fldChar w:fldCharType="end"/>
-      </w:r>
-    </w:p>
-    <w:p>
-      <w:pPr>
-        <w:pStyle w:val="TOC2"/>
-        <w:rPr>
-          <w:rFonts w:ascii="Calibri" w:eastAsia="Yu Mincho" w:hAnsi="Calibri" w:cs="Times New Roman"/>
-          <w:sz w:val="22"/>
-          <w:szCs w:val="22"/>
-          <w:lang w:eastAsia="ja-JP"/>
-        </w:rPr>
-      </w:pPr>
-      <w:r>
-        <w:t>1.4. References</w:t>
-      </w:r>
-      <w:r>
-        <w:tab/>
-      </w:r>
-      <w:r>
-        <w:fldChar w:fldCharType="begin"/>
-      </w:r>
-      <w:r>
-        <w:instrText xml:space="preserve"> PAGEREF _Toc101471168 \h </w:instrText>
-      </w:r>
-      <w:r>
-        <w:fldChar w:fldCharType="separate"/>
-      </w:r>
-      <w:r>
-        <w:t>4</w:t>
-      </w:r>
-      <w:r>
-        <w:fldChar w:fldCharType="end"/>
-      </w:r>
-    </w:p>
-    <w:p>
-      <w:pPr>
-        <w:pStyle w:val="TOC2"/>
-        <w:rPr>
-          <w:rFonts w:ascii="Calibri" w:eastAsia="Yu Mincho" w:hAnsi="Calibri" w:cs="Times New Roman"/>
-          <w:sz w:val="22"/>
-          <w:szCs w:val="22"/>
-          <w:lang w:eastAsia="ja-JP"/>
-        </w:rPr>
-      </w:pPr>
-      <w:r>
-        <w:t>1.5. Overview</w:t>
-      </w:r>
-      <w:r>
-        <w:tab/>
-      </w:r>
-      <w:r>
-        <w:fldChar w:fldCharType="begin"/>
-      </w:r>
-      <w:r>
-        <w:instrText xml:space="preserve"> PAGEREF _Toc101471169 \h </w:instrText>
-      </w:r>
-      <w:r>
-        <w:fldChar w:fldCharType="separate"/>
-      </w:r>
-      <w:r>
-        <w:t>4</w:t>
-      </w:r>
-      <w:r>
-        <w:fldChar w:fldCharType="end"/>
-      </w:r>
-    </w:p>
-    <w:p>
-      <w:pPr>
-        <w:pStyle w:val="TOC1"/>
-        <w:rPr>
-          <w:rFonts w:ascii="Calibri" w:eastAsia="Yu Mincho" w:hAnsi="Calibri" w:cs="Times New Roman"/>
-          <w:b w:val="0"/>
-          <w:bCs w:val="0"/>
-          <w:caps w:val="0"/>
-          <w:sz w:val="22"/>
-          <w:szCs w:val="22"/>
-          <w:lang w:eastAsia="ja-JP"/>
-        </w:rPr>
-      </w:pPr>
-      <w:r>
-        <w:t>2.</w:t>
-      </w:r>
-      <w:r>
-        <w:rPr>
-          <w:rFonts w:ascii="Calibri" w:eastAsia="Yu Mincho" w:hAnsi="Calibri" w:cs="Times New Roman"/>
+          <w:rFonts w:asciiTheme="minorHAnsi" w:eastAsiaTheme="minorEastAsia" w:hAnsiTheme="minorHAnsi" w:cstheme="minorBidi"/>
           <w:b w:val="0"/>
           <w:bCs w:val="0"/>
           <w:caps w:val="0"/>
@@ -279,7 +84,7 @@
         <w:tab/>
       </w:r>
       <w:r>
-        <w:t>ĐẠI DIỆN KIẾN TRÚC</w:t>
+        <w:t>giới thiệu</w:t>
       </w:r>
       <w:r>
         <w:tab/>
@@ -288,13 +93,13 @@
         <w:fldChar w:fldCharType="begin"/>
       </w:r>
       <w:r>
-        <w:instrText xml:space="preserve"> PAGEREF _Toc101471170 \h </w:instrText>
+        <w:instrText xml:space="preserve"> PAGEREF _Toc101781783 \h </w:instrText>
       </w:r>
       <w:r>
         <w:fldChar w:fldCharType="separate"/>
       </w:r>
       <w:r>
-        <w:t>4</w:t>
+        <w:t>2</w:t>
       </w:r>
       <w:r>
         <w:fldChar w:fldCharType="end"/>
@@ -304,14 +109,14 @@
       <w:pPr>
         <w:pStyle w:val="TOC2"/>
         <w:rPr>
-          <w:rFonts w:ascii="Calibri" w:eastAsia="Yu Mincho" w:hAnsi="Calibri" w:cs="Times New Roman"/>
+          <w:rFonts w:asciiTheme="minorHAnsi" w:eastAsiaTheme="minorEastAsia" w:hAnsiTheme="minorHAnsi" w:cstheme="minorBidi"/>
           <w:sz w:val="22"/>
           <w:szCs w:val="22"/>
           <w:lang w:eastAsia="ja-JP"/>
         </w:rPr>
       </w:pPr>
       <w:r>
-        <w:t>2.1. Kiến trúc hệ thống</w:t>
+        <w:t>1.1. Mục đích</w:t>
       </w:r>
       <w:r>
         <w:tab/>
@@ -320,13 +125,13 @@
         <w:fldChar w:fldCharType="begin"/>
       </w:r>
       <w:r>
-        <w:instrText xml:space="preserve"> PAGEREF _Toc101471171 \h </w:instrText>
+        <w:instrText xml:space="preserve"> PAGEREF _Toc101781784 \h </w:instrText>
       </w:r>
       <w:r>
         <w:fldChar w:fldCharType="separate"/>
       </w:r>
       <w:r>
-        <w:t>4</w:t>
+        <w:t>2</w:t>
       </w:r>
       <w:r>
         <w:fldChar w:fldCharType="end"/>
@@ -336,14 +141,14 @@
       <w:pPr>
         <w:pStyle w:val="TOC2"/>
         <w:rPr>
-          <w:rFonts w:ascii="Calibri" w:eastAsia="Yu Mincho" w:hAnsi="Calibri" w:cs="Times New Roman"/>
+          <w:rFonts w:asciiTheme="minorHAnsi" w:eastAsiaTheme="minorEastAsia" w:hAnsiTheme="minorHAnsi" w:cstheme="minorBidi"/>
           <w:sz w:val="22"/>
           <w:szCs w:val="22"/>
           <w:lang w:eastAsia="ja-JP"/>
         </w:rPr>
       </w:pPr>
       <w:r>
-        <w:t>2.2. Kiến trúc đa tầng (N-tier architecture)</w:t>
+        <w:t>1.2. Phạm vi</w:t>
       </w:r>
       <w:r>
         <w:tab/>
@@ -352,13 +157,13 @@
         <w:fldChar w:fldCharType="begin"/>
       </w:r>
       <w:r>
-        <w:instrText xml:space="preserve"> PAGEREF _Toc101471172 \h </w:instrText>
+        <w:instrText xml:space="preserve"> PAGEREF _Toc101781785 \h </w:instrText>
       </w:r>
       <w:r>
         <w:fldChar w:fldCharType="separate"/>
       </w:r>
       <w:r>
-        <w:t>5</w:t>
+        <w:t>2</w:t>
       </w:r>
       <w:r>
         <w:fldChar w:fldCharType="end"/>
@@ -366,43 +171,63 @@
     </w:p>
     <w:p>
       <w:pPr>
-        <w:pStyle w:val="TOC3"/>
+        <w:pStyle w:val="TOC2"/>
         <w:rPr>
-          <w:rFonts w:ascii="Calibri" w:eastAsia="Yu Mincho" w:hAnsi="Calibri" w:cs="Times New Roman"/>
+          <w:rFonts w:asciiTheme="minorHAnsi" w:eastAsiaTheme="minorEastAsia" w:hAnsiTheme="minorHAnsi" w:cstheme="minorBidi"/>
           <w:sz w:val="22"/>
           <w:szCs w:val="22"/>
           <w:lang w:eastAsia="ja-JP"/>
         </w:rPr>
       </w:pPr>
       <w:r>
-        <w:t>2.2.1.</w:t>
-      </w:r>
-      <w:r>
+        <w:t>1.3. Định nghĩa, từ viết tắt và thuật ngữ</w:t>
+      </w:r>
+      <w:r>
+        <w:tab/>
+      </w:r>
+      <w:r>
+        <w:fldChar w:fldCharType="begin"/>
+      </w:r>
+      <w:r>
+        <w:instrText xml:space="preserve"> PAGEREF _Toc101781786 \h </w:instrText>
+      </w:r>
+      <w:r>
+        <w:fldChar w:fldCharType="separate"/>
+      </w:r>
+      <w:r>
+        <w:t>2</w:t>
+      </w:r>
+      <w:r>
+        <w:fldChar w:fldCharType="end"/>
+      </w:r>
+    </w:p>
+    <w:p>
+      <w:pPr>
+        <w:pStyle w:val="TOC2"/>
         <w:rPr>
-          <w:rFonts w:ascii="Calibri" w:eastAsia="Yu Mincho" w:hAnsi="Calibri" w:cs="Times New Roman"/>
+          <w:rFonts w:asciiTheme="minorHAnsi" w:eastAsiaTheme="minorEastAsia" w:hAnsiTheme="minorHAnsi" w:cstheme="minorBidi"/>
           <w:sz w:val="22"/>
           <w:szCs w:val="22"/>
           <w:lang w:eastAsia="ja-JP"/>
         </w:rPr>
+      </w:pPr>
+      <w:r>
+        <w:t>1.4. References</w:t>
+      </w:r>
+      <w:r>
         <w:tab/>
       </w:r>
       <w:r>
-        <w:t>Presentation Layer</w:t>
-      </w:r>
-      <w:r>
-        <w:tab/>
-      </w:r>
-      <w:r>
         <w:fldChar w:fldCharType="begin"/>
       </w:r>
       <w:r>
-        <w:instrText xml:space="preserve"> PAGEREF _Toc101471173 \h </w:instrText>
+        <w:instrText xml:space="preserve"> PAGEREF _Toc101781787 \h </w:instrText>
       </w:r>
       <w:r>
         <w:fldChar w:fldCharType="separate"/>
       </w:r>
       <w:r>
-        <w:t>6</w:t>
+        <w:t>3</w:t>
       </w:r>
       <w:r>
         <w:fldChar w:fldCharType="end"/>
@@ -410,43 +235,31 @@
     </w:p>
     <w:p>
       <w:pPr>
-        <w:pStyle w:val="TOC3"/>
+        <w:pStyle w:val="TOC2"/>
         <w:rPr>
-          <w:rFonts w:ascii="Calibri" w:eastAsia="Yu Mincho" w:hAnsi="Calibri" w:cs="Times New Roman"/>
+          <w:rFonts w:asciiTheme="minorHAnsi" w:eastAsiaTheme="minorEastAsia" w:hAnsiTheme="minorHAnsi" w:cstheme="minorBidi"/>
           <w:sz w:val="22"/>
           <w:szCs w:val="22"/>
           <w:lang w:eastAsia="ja-JP"/>
         </w:rPr>
       </w:pPr>
       <w:r>
-        <w:t>2.2.2.</w:t>
-      </w:r>
-      <w:r>
-        <w:rPr>
-          <w:rFonts w:ascii="Calibri" w:eastAsia="Yu Mincho" w:hAnsi="Calibri" w:cs="Times New Roman"/>
-          <w:sz w:val="22"/>
-          <w:szCs w:val="22"/>
-          <w:lang w:eastAsia="ja-JP"/>
-        </w:rPr>
+        <w:t>1.5. Overview</w:t>
+      </w:r>
+      <w:r>
         <w:tab/>
       </w:r>
       <w:r>
-        <w:t>Business Layer</w:t>
-      </w:r>
-      <w:r>
-        <w:tab/>
-      </w:r>
-      <w:r>
         <w:fldChar w:fldCharType="begin"/>
       </w:r>
       <w:r>
-        <w:instrText xml:space="preserve"> PAGEREF _Toc101471174 \h </w:instrText>
+        <w:instrText xml:space="preserve"> PAGEREF _Toc101781788 \h </w:instrText>
       </w:r>
       <w:r>
         <w:fldChar w:fldCharType="separate"/>
       </w:r>
       <w:r>
-        <w:t>6</w:t>
+        <w:t>3</w:t>
       </w:r>
       <w:r>
         <w:fldChar w:fldCharType="end"/>
@@ -454,97 +267,9 @@
     </w:p>
     <w:p>
       <w:pPr>
-        <w:pStyle w:val="TOC3"/>
-        <w:rPr>
-          <w:rFonts w:ascii="Calibri" w:eastAsia="Yu Mincho" w:hAnsi="Calibri" w:cs="Times New Roman"/>
-          <w:sz w:val="22"/>
-          <w:szCs w:val="22"/>
-          <w:lang w:eastAsia="ja-JP"/>
-        </w:rPr>
-      </w:pPr>
-      <w:r>
-        <w:t>2.2.3.</w:t>
-      </w:r>
-      <w:r>
-        <w:rPr>
-          <w:rFonts w:ascii="Calibri" w:eastAsia="Yu Mincho" w:hAnsi="Calibri" w:cs="Times New Roman"/>
-          <w:sz w:val="22"/>
-          <w:szCs w:val="22"/>
-          <w:lang w:eastAsia="ja-JP"/>
-        </w:rPr>
-        <w:tab/>
-      </w:r>
-      <w:r>
-        <w:t>Data Access Layer</w:t>
-      </w:r>
-      <w:r>
-        <w:tab/>
-      </w:r>
-      <w:r>
-        <w:fldChar w:fldCharType="begin"/>
-      </w:r>
-      <w:r>
-        <w:instrText xml:space="preserve"> PAGEREF _Toc101471175 \h </w:instrText>
-      </w:r>
-      <w:r>
-        <w:fldChar w:fldCharType="separate"/>
-      </w:r>
-      <w:r>
-        <w:t>6</w:t>
-      </w:r>
-      <w:r>
-        <w:fldChar w:fldCharType="end"/>
-      </w:r>
-    </w:p>
-    <w:p>
-      <w:pPr>
-        <w:pStyle w:val="TOC3"/>
-        <w:rPr>
-          <w:rFonts w:ascii="Calibri" w:eastAsia="Yu Mincho" w:hAnsi="Calibri" w:cs="Times New Roman"/>
-          <w:sz w:val="22"/>
-          <w:szCs w:val="22"/>
-          <w:lang w:eastAsia="ja-JP"/>
-        </w:rPr>
-      </w:pPr>
-      <w:r>
-        <w:t>2.2.4.</w:t>
-      </w:r>
-      <w:r>
-        <w:rPr>
-          <w:rFonts w:ascii="Calibri" w:eastAsia="Yu Mincho" w:hAnsi="Calibri" w:cs="Times New Roman"/>
-          <w:sz w:val="22"/>
-          <w:szCs w:val="22"/>
-          <w:lang w:eastAsia="ja-JP"/>
-        </w:rPr>
-        <w:tab/>
-      </w:r>
-      <w:r>
-        <w:t>Data Layer</w:t>
-      </w:r>
-      <w:r>
-        <w:tab/>
-      </w:r>
-      <w:r>
-        <w:fldChar w:fldCharType="begin"/>
-      </w:r>
-      <w:r>
-        <w:instrText xml:space="preserve"> PAGEREF _Toc101471176 \h </w:instrText>
-      </w:r>
-      <w:r>
-        <w:fldChar w:fldCharType="separate"/>
-      </w:r>
-      <w:r>
-        <w:t>7</w:t>
-      </w:r>
-      <w:r>
-        <w:fldChar w:fldCharType="end"/>
-      </w:r>
-    </w:p>
-    <w:p>
-      <w:pPr>
         <w:pStyle w:val="TOC1"/>
         <w:rPr>
-          <w:rFonts w:ascii="Calibri" w:eastAsia="Yu Mincho" w:hAnsi="Calibri" w:cs="Times New Roman"/>
+          <w:rFonts w:asciiTheme="minorHAnsi" w:eastAsiaTheme="minorEastAsia" w:hAnsiTheme="minorHAnsi" w:cstheme="minorBidi"/>
           <w:b w:val="0"/>
           <w:bCs w:val="0"/>
           <w:caps w:val="0"/>
@@ -554,11 +279,11 @@
         </w:rPr>
       </w:pPr>
       <w:r>
-        <w:t>3.</w:t>
+        <w:t>2.</w:t>
       </w:r>
       <w:r>
         <w:rPr>
-          <w:rFonts w:ascii="Calibri" w:eastAsia="Yu Mincho" w:hAnsi="Calibri" w:cs="Times New Roman"/>
+          <w:rFonts w:asciiTheme="minorHAnsi" w:eastAsiaTheme="minorEastAsia" w:hAnsiTheme="minorHAnsi" w:cstheme="minorBidi"/>
           <w:b w:val="0"/>
           <w:bCs w:val="0"/>
           <w:caps w:val="0"/>
@@ -569,7 +294,7 @@
         <w:tab/>
       </w:r>
       <w:r>
-        <w:t>Logical View</w:t>
+        <w:t>ĐẠI DIỆN KIẾN TRÚC</w:t>
       </w:r>
       <w:r>
         <w:tab/>
@@ -578,13 +303,13 @@
         <w:fldChar w:fldCharType="begin"/>
       </w:r>
       <w:r>
-        <w:instrText xml:space="preserve"> PAGEREF _Toc101471177 \h </w:instrText>
+        <w:instrText xml:space="preserve"> PAGEREF _Toc101781789 \h </w:instrText>
       </w:r>
       <w:r>
         <w:fldChar w:fldCharType="separate"/>
       </w:r>
       <w:r>
-        <w:t>7</w:t>
+        <w:t>3</w:t>
       </w:r>
       <w:r>
         <w:fldChar w:fldCharType="end"/>
@@ -594,14 +319,14 @@
       <w:pPr>
         <w:pStyle w:val="TOC2"/>
         <w:rPr>
-          <w:rFonts w:ascii="Calibri" w:eastAsia="Yu Mincho" w:hAnsi="Calibri" w:cs="Times New Roman"/>
+          <w:rFonts w:asciiTheme="minorHAnsi" w:eastAsiaTheme="minorEastAsia" w:hAnsiTheme="minorHAnsi" w:cstheme="minorBidi"/>
           <w:sz w:val="22"/>
           <w:szCs w:val="22"/>
           <w:lang w:eastAsia="ja-JP"/>
         </w:rPr>
       </w:pPr>
       <w:r>
-        <w:t>3.1. Overview</w:t>
+        <w:t>2.1. Kiến trúc hệ thống</w:t>
       </w:r>
       <w:r>
         <w:tab/>
@@ -610,13 +335,13 @@
         <w:fldChar w:fldCharType="begin"/>
       </w:r>
       <w:r>
-        <w:instrText xml:space="preserve"> PAGEREF _Toc101471178 \h </w:instrText>
+        <w:instrText xml:space="preserve"> PAGEREF _Toc101781790 \h </w:instrText>
       </w:r>
       <w:r>
         <w:fldChar w:fldCharType="separate"/>
       </w:r>
       <w:r>
-        <w:t>7</w:t>
+        <w:t>3</w:t>
       </w:r>
       <w:r>
         <w:fldChar w:fldCharType="end"/>
@@ -626,14 +351,14 @@
       <w:pPr>
         <w:pStyle w:val="TOC2"/>
         <w:rPr>
-          <w:rFonts w:ascii="Calibri" w:eastAsia="Yu Mincho" w:hAnsi="Calibri" w:cs="Times New Roman"/>
+          <w:rFonts w:asciiTheme="minorHAnsi" w:eastAsiaTheme="minorEastAsia" w:hAnsiTheme="minorHAnsi" w:cstheme="minorBidi"/>
           <w:sz w:val="22"/>
           <w:szCs w:val="22"/>
           <w:lang w:eastAsia="ja-JP"/>
         </w:rPr>
       </w:pPr>
       <w:r>
-        <w:t>3.2. Architecturally Significant Design Packages/Components</w:t>
+        <w:t>2.2. Kiến trúc đa tầng (N-tier architecture)</w:t>
       </w:r>
       <w:r>
         <w:tab/>
@@ -642,503 +367,13 @@
         <w:fldChar w:fldCharType="begin"/>
       </w:r>
       <w:r>
-        <w:instrText xml:space="preserve"> PAGEREF _Toc101471179 \h </w:instrText>
+        <w:instrText xml:space="preserve"> PAGEREF _Toc101781791 \h </w:instrText>
       </w:r>
       <w:r>
         <w:fldChar w:fldCharType="separate"/>
       </w:r>
       <w:r>
-        <w:t>7</w:t>
-      </w:r>
-      <w:r>
-        <w:fldChar w:fldCharType="end"/>
-      </w:r>
-    </w:p>
-    <w:p>
-      <w:pPr>
-        <w:pStyle w:val="TOC3"/>
-        <w:rPr>
-          <w:rFonts w:ascii="Calibri" w:eastAsia="Yu Mincho" w:hAnsi="Calibri" w:cs="Times New Roman"/>
-          <w:sz w:val="22"/>
-          <w:szCs w:val="22"/>
-          <w:lang w:eastAsia="ja-JP"/>
-        </w:rPr>
-      </w:pPr>
-      <w:r>
-        <w:t>3.2.1.</w:t>
-      </w:r>
-      <w:r>
-        <w:rPr>
-          <w:rFonts w:ascii="Calibri" w:eastAsia="Yu Mincho" w:hAnsi="Calibri" w:cs="Times New Roman"/>
-          <w:sz w:val="22"/>
-          <w:szCs w:val="22"/>
-          <w:lang w:eastAsia="ja-JP"/>
-        </w:rPr>
-        <w:tab/>
-      </w:r>
-      <w:r>
-        <w:t>JAVA01 presentation (JSPs, Actions)</w:t>
-      </w:r>
-      <w:r>
-        <w:tab/>
-      </w:r>
-      <w:r>
-        <w:fldChar w:fldCharType="begin"/>
-      </w:r>
-      <w:r>
-        <w:instrText xml:space="preserve"> PAGEREF _Toc101471180 \h </w:instrText>
-      </w:r>
-      <w:r>
-        <w:fldChar w:fldCharType="separate"/>
-      </w:r>
-      <w:r>
-        <w:t>7</w:t>
-      </w:r>
-      <w:r>
-        <w:fldChar w:fldCharType="end"/>
-      </w:r>
-    </w:p>
-    <w:p>
-      <w:pPr>
-        <w:pStyle w:val="TOC3"/>
-        <w:rPr>
-          <w:rFonts w:ascii="Calibri" w:eastAsia="Yu Mincho" w:hAnsi="Calibri" w:cs="Times New Roman"/>
-          <w:sz w:val="22"/>
-          <w:szCs w:val="22"/>
-          <w:lang w:eastAsia="ja-JP"/>
-        </w:rPr>
-      </w:pPr>
-      <w:r>
-        <w:t>3.2.2.</w:t>
-      </w:r>
-      <w:r>
-        <w:rPr>
-          <w:rFonts w:ascii="Calibri" w:eastAsia="Yu Mincho" w:hAnsi="Calibri" w:cs="Times New Roman"/>
-          <w:sz w:val="22"/>
-          <w:szCs w:val="22"/>
-          <w:lang w:eastAsia="ja-JP"/>
-        </w:rPr>
-        <w:tab/>
-      </w:r>
-      <w:r>
-        <w:t>Business Object</w:t>
-      </w:r>
-      <w:r>
-        <w:tab/>
-      </w:r>
-      <w:r>
-        <w:fldChar w:fldCharType="begin"/>
-      </w:r>
-      <w:r>
-        <w:instrText xml:space="preserve"> PAGEREF _Toc101471181 \h </w:instrText>
-      </w:r>
-      <w:r>
-        <w:fldChar w:fldCharType="separate"/>
-      </w:r>
-      <w:r>
-        <w:t>7</w:t>
-      </w:r>
-      <w:r>
-        <w:fldChar w:fldCharType="end"/>
-      </w:r>
-    </w:p>
-    <w:p>
-      <w:pPr>
-        <w:pStyle w:val="TOC3"/>
-        <w:rPr>
-          <w:rFonts w:ascii="Calibri" w:eastAsia="Yu Mincho" w:hAnsi="Calibri" w:cs="Times New Roman"/>
-          <w:sz w:val="22"/>
-          <w:szCs w:val="22"/>
-          <w:lang w:eastAsia="ja-JP"/>
-        </w:rPr>
-      </w:pPr>
-      <w:r>
-        <w:t>3.2.3.</w:t>
-      </w:r>
-      <w:r>
-        <w:rPr>
-          <w:rFonts w:ascii="Calibri" w:eastAsia="Yu Mincho" w:hAnsi="Calibri" w:cs="Times New Roman"/>
-          <w:sz w:val="22"/>
-          <w:szCs w:val="22"/>
-          <w:lang w:eastAsia="ja-JP"/>
-        </w:rPr>
-        <w:tab/>
-      </w:r>
-      <w:r>
-        <w:t>Value Objects</w:t>
-      </w:r>
-      <w:r>
-        <w:tab/>
-      </w:r>
-      <w:r>
-        <w:fldChar w:fldCharType="begin"/>
-      </w:r>
-      <w:r>
-        <w:instrText xml:space="preserve"> PAGEREF _Toc101471182 \h </w:instrText>
-      </w:r>
-      <w:r>
-        <w:fldChar w:fldCharType="separate"/>
-      </w:r>
-      <w:r>
-        <w:t>8</w:t>
-      </w:r>
-      <w:r>
-        <w:fldChar w:fldCharType="end"/>
-      </w:r>
-    </w:p>
-    <w:p>
-      <w:pPr>
-        <w:pStyle w:val="TOC3"/>
-        <w:rPr>
-          <w:rFonts w:ascii="Calibri" w:eastAsia="Yu Mincho" w:hAnsi="Calibri" w:cs="Times New Roman"/>
-          <w:sz w:val="22"/>
-          <w:szCs w:val="22"/>
-          <w:lang w:eastAsia="ja-JP"/>
-        </w:rPr>
-      </w:pPr>
-      <w:r>
-        <w:t>3.2.4.</w:t>
-      </w:r>
-      <w:r>
-        <w:rPr>
-          <w:rFonts w:ascii="Calibri" w:eastAsia="Yu Mincho" w:hAnsi="Calibri" w:cs="Times New Roman"/>
-          <w:sz w:val="22"/>
-          <w:szCs w:val="22"/>
-          <w:lang w:eastAsia="ja-JP"/>
-        </w:rPr>
-        <w:tab/>
-      </w:r>
-      <w:r>
-        <w:t>DAO</w:t>
-      </w:r>
-      <w:r>
-        <w:tab/>
-      </w:r>
-      <w:r>
-        <w:fldChar w:fldCharType="begin"/>
-      </w:r>
-      <w:r>
-        <w:instrText xml:space="preserve"> PAGEREF _Toc101471183 \h </w:instrText>
-      </w:r>
-      <w:r>
-        <w:fldChar w:fldCharType="separate"/>
-      </w:r>
-      <w:r>
-        <w:t>8</w:t>
-      </w:r>
-      <w:r>
-        <w:fldChar w:fldCharType="end"/>
-      </w:r>
-    </w:p>
-    <w:p>
-      <w:pPr>
-        <w:pStyle w:val="TOC3"/>
-        <w:rPr>
-          <w:rFonts w:ascii="Calibri" w:eastAsia="Yu Mincho" w:hAnsi="Calibri" w:cs="Times New Roman"/>
-          <w:sz w:val="22"/>
-          <w:szCs w:val="22"/>
-          <w:lang w:eastAsia="ja-JP"/>
-        </w:rPr>
-      </w:pPr>
-      <w:r>
-        <w:t>3.2.5.</w:t>
-      </w:r>
-      <w:r>
-        <w:rPr>
-          <w:rFonts w:ascii="Calibri" w:eastAsia="Yu Mincho" w:hAnsi="Calibri" w:cs="Times New Roman"/>
-          <w:sz w:val="22"/>
-          <w:szCs w:val="22"/>
-          <w:lang w:eastAsia="ja-JP"/>
-        </w:rPr>
-        <w:tab/>
-      </w:r>
-      <w:r>
-        <w:t>Hibernate Beans</w:t>
-      </w:r>
-      <w:r>
-        <w:tab/>
-      </w:r>
-      <w:r>
-        <w:fldChar w:fldCharType="begin"/>
-      </w:r>
-      <w:r>
-        <w:instrText xml:space="preserve"> PAGEREF _Toc101471184 \h </w:instrText>
-      </w:r>
-      <w:r>
-        <w:fldChar w:fldCharType="separate"/>
-      </w:r>
-      <w:r>
-        <w:t>8</w:t>
-      </w:r>
-      <w:r>
-        <w:fldChar w:fldCharType="end"/>
-      </w:r>
-    </w:p>
-    <w:p>
-      <w:pPr>
-        <w:pStyle w:val="TOC3"/>
-        <w:rPr>
-          <w:rFonts w:ascii="Calibri" w:eastAsia="Yu Mincho" w:hAnsi="Calibri" w:cs="Times New Roman"/>
-          <w:sz w:val="22"/>
-          <w:szCs w:val="22"/>
-          <w:lang w:eastAsia="ja-JP"/>
-        </w:rPr>
-      </w:pPr>
-      <w:r>
-        <w:t>3.2.6.</w:t>
-      </w:r>
-      <w:r>
-        <w:rPr>
-          <w:rFonts w:ascii="Calibri" w:eastAsia="Yu Mincho" w:hAnsi="Calibri" w:cs="Times New Roman"/>
-          <w:sz w:val="22"/>
-          <w:szCs w:val="22"/>
-          <w:lang w:eastAsia="ja-JP"/>
-        </w:rPr>
-        <w:tab/>
-      </w:r>
-      <w:r>
-        <w:t>Util</w:t>
-      </w:r>
-      <w:r>
-        <w:tab/>
-      </w:r>
-      <w:r>
-        <w:fldChar w:fldCharType="begin"/>
-      </w:r>
-      <w:r>
-        <w:instrText xml:space="preserve"> PAGEREF _Toc101471185 \h </w:instrText>
-      </w:r>
-      <w:r>
-        <w:fldChar w:fldCharType="separate"/>
-      </w:r>
-      <w:r>
-        <w:t>8</w:t>
-      </w:r>
-      <w:r>
-        <w:fldChar w:fldCharType="end"/>
-      </w:r>
-    </w:p>
-    <w:p>
-      <w:pPr>
-        <w:pStyle w:val="TOC1"/>
-        <w:tabs>
-          <w:tab w:val="left" w:pos="1600"/>
-        </w:tabs>
-        <w:rPr>
-          <w:rFonts w:ascii="Calibri" w:eastAsia="Yu Mincho" w:hAnsi="Calibri" w:cs="Times New Roman"/>
-          <w:b w:val="0"/>
-          <w:bCs w:val="0"/>
-          <w:caps w:val="0"/>
-          <w:sz w:val="22"/>
-          <w:szCs w:val="22"/>
-          <w:lang w:eastAsia="ja-JP"/>
-        </w:rPr>
-      </w:pPr>
-      <w:r>
-        <w:t>APPENDIX A:</w:t>
-      </w:r>
-      <w:r>
-        <w:rPr>
-          <w:rFonts w:ascii="Calibri" w:eastAsia="Yu Mincho" w:hAnsi="Calibri" w:cs="Times New Roman"/>
-          <w:b w:val="0"/>
-          <w:bCs w:val="0"/>
-          <w:caps w:val="0"/>
-          <w:sz w:val="22"/>
-          <w:szCs w:val="22"/>
-          <w:lang w:eastAsia="ja-JP"/>
-        </w:rPr>
-        <w:tab/>
-      </w:r>
-      <w:r>
-        <w:t>List of Design Patterns and Frameworks Used</w:t>
-      </w:r>
-      <w:r>
-        <w:tab/>
-      </w:r>
-      <w:r>
-        <w:fldChar w:fldCharType="begin"/>
-      </w:r>
-      <w:r>
-        <w:instrText xml:space="preserve"> PAGEREF _Toc101471186 \h </w:instrText>
-      </w:r>
-      <w:r>
-        <w:fldChar w:fldCharType="separate"/>
-      </w:r>
-      <w:r>
-        <w:t>9</w:t>
-      </w:r>
-      <w:r>
-        <w:fldChar w:fldCharType="end"/>
-      </w:r>
-    </w:p>
-    <w:p>
-      <w:pPr>
-        <w:pStyle w:val="TOC2"/>
-        <w:tabs>
-          <w:tab w:val="left" w:pos="1915"/>
-        </w:tabs>
-        <w:rPr>
-          <w:rFonts w:ascii="Calibri" w:eastAsia="Yu Mincho" w:hAnsi="Calibri" w:cs="Times New Roman"/>
-          <w:sz w:val="22"/>
-          <w:szCs w:val="22"/>
-          <w:lang w:eastAsia="ja-JP"/>
-        </w:rPr>
-      </w:pPr>
-      <w:r>
-        <w:t>APPENDIX A.1:</w:t>
-      </w:r>
-      <w:r>
-        <w:rPr>
-          <w:rFonts w:ascii="Calibri" w:eastAsia="Yu Mincho" w:hAnsi="Calibri" w:cs="Times New Roman"/>
-          <w:sz w:val="22"/>
-          <w:szCs w:val="22"/>
-          <w:lang w:eastAsia="ja-JP"/>
-        </w:rPr>
-        <w:tab/>
-      </w:r>
-      <w:r>
-        <w:t>Struts 2 framework</w:t>
-      </w:r>
-      <w:r>
-        <w:tab/>
-      </w:r>
-      <w:r>
-        <w:fldChar w:fldCharType="begin"/>
-      </w:r>
-      <w:r>
-        <w:instrText xml:space="preserve"> PAGEREF _Toc101471187 \h </w:instrText>
-      </w:r>
-      <w:r>
-        <w:fldChar w:fldCharType="separate"/>
-      </w:r>
-      <w:r>
-        <w:t>9</w:t>
-      </w:r>
-      <w:r>
-        <w:fldChar w:fldCharType="end"/>
-      </w:r>
-    </w:p>
-    <w:p>
-      <w:pPr>
-        <w:pStyle w:val="TOC2"/>
-        <w:tabs>
-          <w:tab w:val="left" w:pos="1915"/>
-        </w:tabs>
-        <w:rPr>
-          <w:rFonts w:ascii="Calibri" w:eastAsia="Yu Mincho" w:hAnsi="Calibri" w:cs="Times New Roman"/>
-          <w:sz w:val="22"/>
-          <w:szCs w:val="22"/>
-          <w:lang w:eastAsia="ja-JP"/>
-        </w:rPr>
-      </w:pPr>
-      <w:r>
-        <w:t>APPENDIX A.2:</w:t>
-      </w:r>
-      <w:r>
-        <w:rPr>
-          <w:rFonts w:ascii="Calibri" w:eastAsia="Yu Mincho" w:hAnsi="Calibri" w:cs="Times New Roman"/>
-          <w:sz w:val="22"/>
-          <w:szCs w:val="22"/>
-          <w:lang w:eastAsia="ja-JP"/>
-        </w:rPr>
-        <w:tab/>
-      </w:r>
-      <w:r>
-        <w:t>SPRING Framework</w:t>
-      </w:r>
-      <w:r>
-        <w:tab/>
-      </w:r>
-      <w:r>
-        <w:fldChar w:fldCharType="begin"/>
-      </w:r>
-      <w:r>
-        <w:instrText xml:space="preserve"> PAGEREF _Toc101471188 \h </w:instrText>
-      </w:r>
-      <w:r>
-        <w:fldChar w:fldCharType="separate"/>
-      </w:r>
-      <w:r>
-        <w:t>10</w:t>
-      </w:r>
-      <w:r>
-        <w:fldChar w:fldCharType="end"/>
-      </w:r>
-    </w:p>
-    <w:p>
-      <w:pPr>
-        <w:pStyle w:val="TOC2"/>
-        <w:tabs>
-          <w:tab w:val="left" w:pos="1915"/>
-        </w:tabs>
-        <w:rPr>
-          <w:rFonts w:ascii="Calibri" w:eastAsia="Yu Mincho" w:hAnsi="Calibri" w:cs="Times New Roman"/>
-          <w:sz w:val="22"/>
-          <w:szCs w:val="22"/>
-          <w:lang w:eastAsia="ja-JP"/>
-        </w:rPr>
-      </w:pPr>
-      <w:r>
-        <w:t>APPENDIX A.3:</w:t>
-      </w:r>
-      <w:r>
-        <w:rPr>
-          <w:rFonts w:ascii="Calibri" w:eastAsia="Yu Mincho" w:hAnsi="Calibri" w:cs="Times New Roman"/>
-          <w:sz w:val="22"/>
-          <w:szCs w:val="22"/>
-          <w:lang w:eastAsia="ja-JP"/>
-        </w:rPr>
-        <w:tab/>
-      </w:r>
-      <w:r>
-        <w:t>HIBERNATE</w:t>
-      </w:r>
-      <w:r>
-        <w:tab/>
-      </w:r>
-      <w:r>
-        <w:fldChar w:fldCharType="begin"/>
-      </w:r>
-      <w:r>
-        <w:instrText xml:space="preserve"> PAGEREF _Toc101471189 \h </w:instrText>
-      </w:r>
-      <w:r>
-        <w:fldChar w:fldCharType="separate"/>
-      </w:r>
-      <w:r>
-        <w:t>12</w:t>
-      </w:r>
-      <w:r>
-        <w:fldChar w:fldCharType="end"/>
-      </w:r>
-    </w:p>
-    <w:p>
-      <w:pPr>
-        <w:pStyle w:val="TOC2"/>
-        <w:rPr>
-          <w:rFonts w:ascii="Calibri" w:eastAsia="Yu Mincho" w:hAnsi="Calibri" w:cs="Times New Roman"/>
-          <w:sz w:val="22"/>
-          <w:szCs w:val="22"/>
-          <w:lang w:eastAsia="ja-JP"/>
-        </w:rPr>
-      </w:pPr>
-      <w:r>
-        <w:t>Hibernate Core features:</w:t>
-      </w:r>
-      <w:r>
-        <w:tab/>
-      </w:r>
-      <w:r>
-        <w:fldChar w:fldCharType="begin"/>
-      </w:r>
-      <w:r>
-        <w:instrText xml:space="preserve"> PAGEREF _Toc101471190 \h </w:instrText>
-      </w:r>
-      <w:r>
-        <w:fldChar w:fldCharType="separate"/>
-      </w:r>
-      <w:r>
-        <w:t>12</w:t>
+        <w:t>3</w:t>
       </w:r>
       <w:r>
         <w:fldChar w:fldCharType="end"/>
@@ -1150,8 +385,8 @@
           <w:lang w:val="en-GB"/>
         </w:rPr>
         <w:sectPr>
-          <w:headerReference w:type="default" r:id="rId5"/>
-          <w:footerReference w:type="default" r:id="rId6"/>
+          <w:headerReference w:type="default" r:id="rId8"/>
+          <w:footerReference w:type="default" r:id="rId9"/>
           <w:pgSz w:w="12242" w:h="15842" w:code="1"/>
           <w:pgMar w:top="1440" w:right="1440" w:bottom="1440" w:left="1800" w:header="720" w:footer="720" w:gutter="0"/>
           <w:cols w:space="720"/>
@@ -1164,35 +399,41 @@
         </w:rPr>
         <w:fldChar w:fldCharType="end"/>
       </w:r>
-    </w:p>
-    <w:p>
-      <w:pPr>
-        <w:pStyle w:val="Heading1"/>
-      </w:pPr>
-      <w:bookmarkStart w:id="6" w:name="_Toc101471164"/>
-      <w:r>
-        <w:lastRenderedPageBreak/>
-        <w:t>giới thiệu</w:t>
-      </w:r>
+      <w:bookmarkStart w:id="6" w:name="_GoBack"/>
       <w:bookmarkEnd w:id="6"/>
     </w:p>
     <w:p>
       <w:pPr>
-        <w:pStyle w:val="Heading2"/>
-      </w:pPr>
-      <w:bookmarkStart w:id="7" w:name="_Toc101471165"/>
-      <w:r>
-        <w:t>Mục đích</w:t>
+        <w:pStyle w:val="Heading1"/>
+        <w:numPr>
+          <w:ilvl w:val="0"/>
+          <w:numId w:val="6"/>
+        </w:numPr>
+      </w:pPr>
+      <w:bookmarkStart w:id="7" w:name="_Toc101781783"/>
+      <w:r>
+        <w:lastRenderedPageBreak/>
+        <w:t>giới thiệu</w:t>
       </w:r>
       <w:bookmarkEnd w:id="7"/>
     </w:p>
     <w:p>
       <w:pPr>
+        <w:pStyle w:val="Heading2"/>
+      </w:pPr>
+      <w:bookmarkStart w:id="8" w:name="_Toc101781784"/>
+      <w:r>
+        <w:t>Mục đích</w:t>
+      </w:r>
+      <w:bookmarkEnd w:id="8"/>
+    </w:p>
+    <w:p>
+      <w:pPr>
         <w:spacing w:before="60" w:after="60" w:line="312" w:lineRule="auto"/>
         <w:ind w:left="0" w:firstLine="425"/>
         <w:jc w:val="both"/>
       </w:pPr>
-      <w:bookmarkStart w:id="8" w:name="_Toc456598588"/>
+      <w:bookmarkStart w:id="9" w:name="_Toc456598588"/>
       <w:r>
         <w:t xml:space="preserve">Tài liệu này cung cấp cái nhìn tổng quan toàn diện về kiến trúc của các mô-đun, sử dụng một số quan điểm khác nhau về các khía cạnh khác nhau của các mô-đun. </w:t>
       </w:r>
@@ -1225,12 +466,12 @@
       <w:pPr>
         <w:pStyle w:val="Heading2"/>
       </w:pPr>
-      <w:bookmarkStart w:id="9" w:name="_Toc101471166"/>
-      <w:bookmarkEnd w:id="8"/>
+      <w:bookmarkStart w:id="10" w:name="_Toc101781785"/>
+      <w:bookmarkEnd w:id="9"/>
       <w:r>
         <w:t>Phạm vi</w:t>
       </w:r>
-      <w:bookmarkEnd w:id="9"/>
+      <w:bookmarkEnd w:id="10"/>
     </w:p>
     <w:p>
       <w:pPr>
@@ -1238,7 +479,7 @@
         <w:ind w:left="0" w:firstLine="425"/>
         <w:jc w:val="both"/>
       </w:pPr>
-      <w:bookmarkStart w:id="10" w:name="_Toc456598589"/>
+      <w:bookmarkStart w:id="11" w:name="_Toc456598589"/>
       <w:r>
         <w:t xml:space="preserve">Từ quan điểm cấp cao, tài liệu xác định kiến trúc phần mềm giải quyết các yêu cầu của </w:t>
       </w:r>
@@ -1278,12 +519,12 @@
       <w:pPr>
         <w:pStyle w:val="Heading2"/>
       </w:pPr>
-      <w:bookmarkStart w:id="11" w:name="_Toc101471167"/>
-      <w:bookmarkEnd w:id="10"/>
+      <w:bookmarkStart w:id="12" w:name="_Toc101781786"/>
+      <w:bookmarkEnd w:id="11"/>
       <w:r>
         <w:t>Định nghĩa, từ viết tắt và thuật ngữ</w:t>
       </w:r>
-      <w:bookmarkEnd w:id="11"/>
+      <w:bookmarkEnd w:id="12"/>
     </w:p>
     <w:tbl>
       <w:tblPr>
@@ -1306,12 +547,6 @@
         <w:gridCol w:w="6202"/>
       </w:tblGrid>
       <w:tr>
-        <w:tblPrEx>
-          <w:tblCellMar>
-            <w:top w:w="0" w:type="dxa"/>
-            <w:bottom w:w="0" w:type="dxa"/>
-          </w:tblCellMar>
-        </w:tblPrEx>
         <w:tc>
           <w:tcPr>
             <w:tcW w:w="851" w:type="dxa"/>
@@ -1356,12 +591,6 @@
         </w:tc>
       </w:tr>
       <w:tr>
-        <w:tblPrEx>
-          <w:tblCellMar>
-            <w:top w:w="0" w:type="dxa"/>
-            <w:bottom w:w="0" w:type="dxa"/>
-          </w:tblCellMar>
-        </w:tblPrEx>
         <w:tc>
           <w:tcPr>
             <w:tcW w:w="851" w:type="dxa"/>
@@ -1403,12 +632,6 @@
         </w:tc>
       </w:tr>
       <w:tr>
-        <w:tblPrEx>
-          <w:tblCellMar>
-            <w:top w:w="0" w:type="dxa"/>
-            <w:bottom w:w="0" w:type="dxa"/>
-          </w:tblCellMar>
-        </w:tblPrEx>
         <w:tc>
           <w:tcPr>
             <w:tcW w:w="851" w:type="dxa"/>
@@ -1450,12 +673,6 @@
         </w:tc>
       </w:tr>
       <w:tr>
-        <w:tblPrEx>
-          <w:tblCellMar>
-            <w:top w:w="0" w:type="dxa"/>
-            <w:bottom w:w="0" w:type="dxa"/>
-          </w:tblCellMar>
-        </w:tblPrEx>
         <w:tc>
           <w:tcPr>
             <w:tcW w:w="851" w:type="dxa"/>
@@ -1497,12 +714,6 @@
         </w:tc>
       </w:tr>
       <w:tr>
-        <w:tblPrEx>
-          <w:tblCellMar>
-            <w:top w:w="0" w:type="dxa"/>
-            <w:bottom w:w="0" w:type="dxa"/>
-          </w:tblCellMar>
-        </w:tblPrEx>
         <w:tc>
           <w:tcPr>
             <w:tcW w:w="851" w:type="dxa"/>
@@ -1544,12 +755,6 @@
         </w:tc>
       </w:tr>
       <w:tr>
-        <w:tblPrEx>
-          <w:tblCellMar>
-            <w:top w:w="0" w:type="dxa"/>
-            <w:bottom w:w="0" w:type="dxa"/>
-          </w:tblCellMar>
-        </w:tblPrEx>
         <w:tc>
           <w:tcPr>
             <w:tcW w:w="851" w:type="dxa"/>
@@ -1591,12 +796,6 @@
         </w:tc>
       </w:tr>
       <w:tr>
-        <w:tblPrEx>
-          <w:tblCellMar>
-            <w:top w:w="0" w:type="dxa"/>
-            <w:bottom w:w="0" w:type="dxa"/>
-          </w:tblCellMar>
-        </w:tblPrEx>
         <w:tc>
           <w:tcPr>
             <w:tcW w:w="851" w:type="dxa"/>
@@ -1638,12 +837,6 @@
         </w:tc>
       </w:tr>
       <w:tr>
-        <w:tblPrEx>
-          <w:tblCellMar>
-            <w:top w:w="0" w:type="dxa"/>
-            <w:bottom w:w="0" w:type="dxa"/>
-          </w:tblCellMar>
-        </w:tblPrEx>
         <w:tc>
           <w:tcPr>
             <w:tcW w:w="851" w:type="dxa"/>
@@ -1685,12 +878,6 @@
         </w:tc>
       </w:tr>
       <w:tr>
-        <w:tblPrEx>
-          <w:tblCellMar>
-            <w:top w:w="0" w:type="dxa"/>
-            <w:bottom w:w="0" w:type="dxa"/>
-          </w:tblCellMar>
-        </w:tblPrEx>
         <w:tc>
           <w:tcPr>
             <w:tcW w:w="851" w:type="dxa"/>
@@ -1732,12 +919,6 @@
         </w:tc>
       </w:tr>
       <w:tr>
-        <w:tblPrEx>
-          <w:tblCellMar>
-            <w:top w:w="0" w:type="dxa"/>
-            <w:bottom w:w="0" w:type="dxa"/>
-          </w:tblCellMar>
-        </w:tblPrEx>
         <w:tc>
           <w:tcPr>
             <w:tcW w:w="851" w:type="dxa"/>
@@ -1789,12 +970,6 @@
         </w:tc>
       </w:tr>
       <w:tr>
-        <w:tblPrEx>
-          <w:tblCellMar>
-            <w:top w:w="0" w:type="dxa"/>
-            <w:bottom w:w="0" w:type="dxa"/>
-          </w:tblCellMar>
-        </w:tblPrEx>
         <w:tc>
           <w:tcPr>
             <w:tcW w:w="851" w:type="dxa"/>
@@ -1836,12 +1011,6 @@
         </w:tc>
       </w:tr>
       <w:tr>
-        <w:tblPrEx>
-          <w:tblCellMar>
-            <w:top w:w="0" w:type="dxa"/>
-            <w:bottom w:w="0" w:type="dxa"/>
-          </w:tblCellMar>
-        </w:tblPrEx>
         <w:tc>
           <w:tcPr>
             <w:tcW w:w="851" w:type="dxa"/>
@@ -1883,12 +1052,6 @@
         </w:tc>
       </w:tr>
       <w:tr>
-        <w:tblPrEx>
-          <w:tblCellMar>
-            <w:top w:w="0" w:type="dxa"/>
-            <w:bottom w:w="0" w:type="dxa"/>
-          </w:tblCellMar>
-        </w:tblPrEx>
         <w:tc>
           <w:tcPr>
             <w:tcW w:w="851" w:type="dxa"/>
@@ -1942,12 +1105,6 @@
         </w:tc>
       </w:tr>
       <w:tr>
-        <w:tblPrEx>
-          <w:tblCellMar>
-            <w:top w:w="0" w:type="dxa"/>
-            <w:bottom w:w="0" w:type="dxa"/>
-          </w:tblCellMar>
-        </w:tblPrEx>
         <w:tc>
           <w:tcPr>
             <w:tcW w:w="851" w:type="dxa"/>
@@ -1990,12 +1147,6 @@
         </w:tc>
       </w:tr>
       <w:tr>
-        <w:tblPrEx>
-          <w:tblCellMar>
-            <w:top w:w="0" w:type="dxa"/>
-            <w:bottom w:w="0" w:type="dxa"/>
-          </w:tblCellMar>
-        </w:tblPrEx>
         <w:tc>
           <w:tcPr>
             <w:tcW w:w="851" w:type="dxa"/>
@@ -2017,13 +1168,13 @@
             <w:pPr>
               <w:ind w:left="110"/>
             </w:pPr>
-            <w:bookmarkStart w:id="12" w:name="OLE_LINK5"/>
-            <w:bookmarkStart w:id="13" w:name="OLE_LINK6"/>
+            <w:bookmarkStart w:id="13" w:name="OLE_LINK5"/>
+            <w:bookmarkStart w:id="14" w:name="OLE_LINK6"/>
             <w:r>
               <w:t>O-R</w:t>
             </w:r>
-            <w:bookmarkEnd w:id="12"/>
             <w:bookmarkEnd w:id="13"/>
+            <w:bookmarkEnd w:id="14"/>
           </w:p>
         </w:tc>
         <w:tc>
@@ -2045,15 +1196,15 @@
       <w:pPr>
         <w:pStyle w:val="Heading2"/>
       </w:pPr>
-      <w:bookmarkStart w:id="14" w:name="_Toc456598590"/>
-      <w:bookmarkStart w:id="15" w:name="_Toc504442102"/>
-      <w:bookmarkStart w:id="16" w:name="_Toc101471168"/>
+      <w:bookmarkStart w:id="15" w:name="_Toc456598590"/>
+      <w:bookmarkStart w:id="16" w:name="_Toc504442102"/>
+      <w:bookmarkStart w:id="17" w:name="_Toc101781787"/>
       <w:r>
         <w:t>References</w:t>
       </w:r>
-      <w:bookmarkEnd w:id="14"/>
       <w:bookmarkEnd w:id="15"/>
       <w:bookmarkEnd w:id="16"/>
+      <w:bookmarkEnd w:id="17"/>
     </w:p>
     <w:tbl>
       <w:tblPr>
@@ -2078,12 +1229,6 @@
         <w:gridCol w:w="1821"/>
       </w:tblGrid>
       <w:tr>
-        <w:tblPrEx>
-          <w:tblCellMar>
-            <w:top w:w="0" w:type="dxa"/>
-            <w:bottom w:w="0" w:type="dxa"/>
-          </w:tblCellMar>
-        </w:tblPrEx>
         <w:tc>
           <w:tcPr>
             <w:tcW w:w="709" w:type="dxa"/>
@@ -2156,12 +1301,6 @@
         </w:tc>
       </w:tr>
       <w:tr>
-        <w:tblPrEx>
-          <w:tblCellMar>
-            <w:top w:w="0" w:type="dxa"/>
-            <w:bottom w:w="0" w:type="dxa"/>
-          </w:tblCellMar>
-        </w:tblPrEx>
         <w:tc>
           <w:tcPr>
             <w:tcW w:w="709" w:type="dxa"/>
@@ -2237,15 +1376,15 @@
       <w:pPr>
         <w:pStyle w:val="Heading2"/>
       </w:pPr>
-      <w:bookmarkStart w:id="17" w:name="_Toc456598591"/>
-      <w:bookmarkStart w:id="18" w:name="_Toc504442103"/>
-      <w:bookmarkStart w:id="19" w:name="_Toc101471169"/>
+      <w:bookmarkStart w:id="18" w:name="_Toc456598591"/>
+      <w:bookmarkStart w:id="19" w:name="_Toc504442103"/>
+      <w:bookmarkStart w:id="20" w:name="_Toc101781788"/>
       <w:r>
         <w:t>Overview</w:t>
       </w:r>
-      <w:bookmarkEnd w:id="17"/>
       <w:bookmarkEnd w:id="18"/>
       <w:bookmarkEnd w:id="19"/>
+      <w:bookmarkEnd w:id="20"/>
     </w:p>
     <w:p>
       <w:pPr>
@@ -2271,21 +1410,21 @@
           <w:numId w:val="6"/>
         </w:numPr>
       </w:pPr>
-      <w:bookmarkStart w:id="20" w:name="_Toc101471170"/>
+      <w:bookmarkStart w:id="21" w:name="_Toc101781789"/>
       <w:r>
         <w:t>ĐẠI DIỆN KIẾN TRÚC</w:t>
       </w:r>
-      <w:bookmarkEnd w:id="20"/>
+      <w:bookmarkEnd w:id="21"/>
     </w:p>
     <w:p>
       <w:pPr>
         <w:pStyle w:val="Heading2"/>
       </w:pPr>
-      <w:bookmarkStart w:id="21" w:name="_Toc101471171"/>
+      <w:bookmarkStart w:id="22" w:name="_Toc101781790"/>
       <w:r>
         <w:t>Kiến trúc hệ thống</w:t>
       </w:r>
-      <w:bookmarkEnd w:id="21"/>
+      <w:bookmarkEnd w:id="22"/>
     </w:p>
     <w:p>
       <w:pPr>
@@ -2312,10 +1451,10 @@
             <v:path o:extrusionok="f" gradientshapeok="t" o:connecttype="rect"/>
             <o:lock v:ext="edit" aspectratio="t"/>
           </v:shapetype>
-          <v:shape id="_x0000_i1025" type="#_x0000_t75" style="width:283.8pt;height:123pt" o:ole="">
-            <v:imagedata r:id="rId7" o:title=""/>
+          <v:shape id="_x0000_i1036" type="#_x0000_t75" style="width:283.8pt;height:123pt" o:ole="">
+            <v:imagedata r:id="rId10" o:title=""/>
           </v:shape>
-          <o:OLEObject Type="Embed" ProgID="Visio.Drawing.11" ShapeID="_x0000_i1025" DrawAspect="Content" ObjectID="_1712084246" r:id="rId8"/>
+          <o:OLEObject Type="Embed" ProgID="Visio.Drawing.11" ShapeID="_x0000_i1036" DrawAspect="Content" ObjectID="_1712394529" r:id="rId11"/>
         </w:object>
       </w:r>
     </w:p>
@@ -2331,11 +1470,11 @@
       <w:pPr>
         <w:pStyle w:val="Heading2"/>
       </w:pPr>
-      <w:bookmarkStart w:id="22" w:name="_Toc101471172"/>
+      <w:bookmarkStart w:id="23" w:name="_Toc101781791"/>
       <w:r>
         <w:t>Kiến trúc đa tầng (N-tier architecture)</w:t>
       </w:r>
-      <w:bookmarkEnd w:id="22"/>
+      <w:bookmarkEnd w:id="23"/>
     </w:p>
     <w:p>
       <w:pPr>
@@ -2363,15 +1502,36 @@
         <w:fldChar w:fldCharType="separate"/>
       </w:r>
       <w:r>
+        <w:fldChar w:fldCharType="begin"/>
+      </w:r>
+      <w:r>
+        <w:instrText xml:space="preserve"> </w:instrText>
+      </w:r>
+      <w:r>
+        <w:instrText>INCLUDEPICTURE  "https://www.javacoffeebreak.co</w:instrText>
+      </w:r>
+      <w:r>
+        <w:instrText>m/books/samples/professionaljsp/part3img1.gif" \* MERGEFORMATINET</w:instrText>
+      </w:r>
+      <w:r>
+        <w:instrText xml:space="preserve"> </w:instrText>
+      </w:r>
+      <w:r>
+        <w:fldChar w:fldCharType="separate"/>
+      </w:r>
+      <w:r>
         <w:pict>
           <v:shape id="_x0000_i1026" type="#_x0000_t75" alt="Professional JSP Chapter 12" style="width:372.6pt;height:231pt">
-            <v:imagedata r:id="rId9" r:href="rId10"/>
+            <v:imagedata r:id="rId12" r:href="rId13"/>
           </v:shape>
         </w:pict>
       </w:r>
       <w:r>
         <w:fldChar w:fldCharType="end"/>
       </w:r>
+      <w:r>
+        <w:fldChar w:fldCharType="end"/>
+      </w:r>
     </w:p>
     <w:p>
       <w:pPr>
@@ -2388,11 +1548,29 @@
         <w:fldChar w:fldCharType="separate"/>
       </w:r>
       <w:r>
+        <w:fldChar w:fldCharType="begin"/>
+      </w:r>
+      <w:r>
+        <w:instrText xml:space="preserve"> </w:instrText>
+      </w:r>
+      <w:r>
+        <w:instrText>INCLUDEPICTURE  "https://slideplayer.com/slide/14912824/91/images/23/Web+services+or+external+HTML+pages.jpg" \* MERGEFORMATINET</w:instrText>
+      </w:r>
+      <w:r>
+        <w:instrText xml:space="preserve"> </w:instrText>
+      </w:r>
+      <w:r>
+        <w:fldChar w:fldCharType="separate"/>
+      </w:r>
+      <w:r>
         <w:pict>
           <v:shape id="_x0000_i1027" type="#_x0000_t75" alt="Lecture 1: Multi-tier Architecture Overview - ppt download" style="width:414pt;height:330pt">
-            <v:imagedata r:id="rId11" r:href="rId12" cropleft="3845f"/>
+            <v:imagedata r:id="rId14" r:href="rId15" cropleft="3845f"/>
           </v:shape>
         </w:pict>
+      </w:r>
+      <w:r>
+        <w:fldChar w:fldCharType="end"/>
       </w:r>
       <w:r>
         <w:fldChar w:fldCharType="end"/>
@@ -2407,9 +1585,9 @@
           <w:szCs w:val="20"/>
         </w:rPr>
       </w:pPr>
-      <w:bookmarkStart w:id="23" w:name="_Ref92794022"/>
-      <w:bookmarkStart w:id="24" w:name="OLE_LINK7"/>
-      <w:bookmarkStart w:id="25" w:name="OLE_LINK8"/>
+      <w:bookmarkStart w:id="24" w:name="_Ref92794022"/>
+      <w:bookmarkStart w:id="25" w:name="OLE_LINK7"/>
+      <w:bookmarkStart w:id="26" w:name="OLE_LINK8"/>
       <w:r>
         <w:rPr>
           <w:rFonts w:ascii="Tahoma" w:hAnsi="Tahoma" w:cs="Tahoma"/>
@@ -2418,7 +1596,7 @@
         </w:rPr>
         <w:t xml:space="preserve">Figure </w:t>
       </w:r>
-      <w:bookmarkEnd w:id="23"/>
+      <w:bookmarkEnd w:id="24"/>
       <w:r>
         <w:rPr>
           <w:rFonts w:ascii="Tahoma" w:hAnsi="Tahoma" w:cs="Tahoma"/>
@@ -2427,1722 +1605,33 @@
         </w:rPr>
         <w:t xml:space="preserve">2 </w:t>
       </w:r>
-      <w:bookmarkEnd w:id="24"/>
       <w:bookmarkEnd w:id="25"/>
+      <w:bookmarkEnd w:id="26"/>
       <w:r>
         <w:rPr>
           <w:rFonts w:ascii="Tahoma" w:hAnsi="Tahoma" w:cs="Tahoma"/>
           <w:sz w:val="20"/>
           <w:szCs w:val="20"/>
         </w:rPr>
-        <w:t>– N-tier architecture of JAVA01</w:t>
+        <w:t>– N-tier architecture of WSF</w:t>
       </w:r>
     </w:p>
+    <w:bookmarkEnd w:id="0"/>
+    <w:bookmarkEnd w:id="1"/>
+    <w:bookmarkEnd w:id="2"/>
+    <w:bookmarkEnd w:id="3"/>
+    <w:bookmarkEnd w:id="4"/>
+    <w:bookmarkEnd w:id="5"/>
     <w:p>
       <w:pPr>
-        <w:pStyle w:val="Heading3"/>
-        <w:numPr>
-          <w:ilvl w:val="2"/>
-          <w:numId w:val="6"/>
-        </w:numPr>
-      </w:pPr>
-      <w:bookmarkStart w:id="26" w:name="_Toc101471173"/>
-      <w:r>
-        <w:t>Presentation Layer</w:t>
-      </w:r>
-      <w:bookmarkEnd w:id="26"/>
-    </w:p>
-    <w:p>
-      <w:r>
-        <w:t xml:space="preserve">This layer controls the display to the end user.  For the presentation layer of JAVA01, the </w:t>
-      </w:r>
-      <w:bookmarkStart w:id="27" w:name="OLE_LINK3"/>
-      <w:bookmarkStart w:id="28" w:name="OLE_LINK4"/>
-      <w:r>
-        <w:t>struts 2 framework</w:t>
-      </w:r>
-      <w:bookmarkEnd w:id="27"/>
-      <w:bookmarkEnd w:id="28"/>
-      <w:r>
-        <w:t xml:space="preserve"> is used.  (The Struts 2 architecture is described in more detail in </w:t>
-      </w:r>
-      <w:r>
-        <w:fldChar w:fldCharType="begin"/>
-      </w:r>
-      <w:r>
-        <w:instrText xml:space="preserve"> REF _Ref91337491 \r \h </w:instrText>
-      </w:r>
-      <w:r>
-        <w:fldChar w:fldCharType="separate"/>
-      </w:r>
-      <w:r>
-        <w:t>APPENDIX A.1:</w:t>
-      </w:r>
-      <w:r>
-        <w:fldChar w:fldCharType="end"/>
-      </w:r>
-      <w:r>
-        <w:t xml:space="preserve">). </w:t>
-      </w:r>
-    </w:p>
-    <w:p>
-      <w:pPr>
-        <w:rPr>
-          <w:rFonts w:ascii="Times New Roman" w:hAnsi="Symbol"/>
-          <w:sz w:val="24"/>
-        </w:rPr>
-      </w:pPr>
-      <w:r>
-        <w:lastRenderedPageBreak/>
-        <w:t>The framework is responsible for:</w:t>
-      </w:r>
-    </w:p>
-    <w:p>
-      <w:pPr>
-        <w:pStyle w:val="Items"/>
-        <w:tabs>
-          <w:tab w:val="clear" w:pos="795"/>
-          <w:tab w:val="num" w:pos="720"/>
-        </w:tabs>
-        <w:ind w:left="720"/>
-        <w:rPr>
-          <w:lang w:eastAsia="en-US"/>
-        </w:rPr>
-      </w:pPr>
-      <w:r>
-        <w:rPr>
-          <w:lang w:eastAsia="en-US"/>
-        </w:rPr>
-        <w:t>Managing requests/responses from/to the clients.</w:t>
-      </w:r>
-    </w:p>
-    <w:p>
-      <w:pPr>
-        <w:pStyle w:val="Items"/>
-        <w:tabs>
-          <w:tab w:val="clear" w:pos="795"/>
-          <w:tab w:val="num" w:pos="720"/>
-        </w:tabs>
-        <w:ind w:left="720"/>
-        <w:rPr>
-          <w:lang w:eastAsia="en-US"/>
-        </w:rPr>
-      </w:pPr>
-      <w:r>
-        <w:rPr>
-          <w:lang w:eastAsia="en-US"/>
-        </w:rPr>
-        <w:t>Controlling display to the end user.</w:t>
-      </w:r>
-    </w:p>
-    <w:p>
-      <w:pPr>
-        <w:pStyle w:val="Items"/>
-        <w:tabs>
-          <w:tab w:val="clear" w:pos="795"/>
-          <w:tab w:val="num" w:pos="720"/>
-        </w:tabs>
-        <w:ind w:left="720"/>
-        <w:rPr>
-          <w:lang w:eastAsia="en-US"/>
-        </w:rPr>
-      </w:pPr>
-      <w:r>
-        <w:rPr>
-          <w:lang w:eastAsia="en-US"/>
-        </w:rPr>
-        <w:t xml:space="preserve">Assembling a model that can be presented in a view. </w:t>
-      </w:r>
-    </w:p>
-    <w:p>
-      <w:pPr>
-        <w:pStyle w:val="Items"/>
-        <w:tabs>
-          <w:tab w:val="clear" w:pos="795"/>
-          <w:tab w:val="num" w:pos="720"/>
-        </w:tabs>
-        <w:ind w:left="720"/>
-        <w:rPr>
-          <w:lang w:eastAsia="en-US"/>
-        </w:rPr>
-      </w:pPr>
-      <w:r>
-        <w:rPr>
-          <w:lang w:eastAsia="en-US"/>
-        </w:rPr>
-        <w:t>Performing UI validation.</w:t>
-      </w:r>
-    </w:p>
-    <w:p>
-      <w:pPr>
-        <w:pStyle w:val="Items"/>
-        <w:tabs>
-          <w:tab w:val="clear" w:pos="795"/>
-          <w:tab w:val="num" w:pos="720"/>
-        </w:tabs>
-        <w:ind w:left="720"/>
-        <w:rPr>
-          <w:lang w:eastAsia="en-US"/>
-        </w:rPr>
-      </w:pPr>
-      <w:r>
-        <w:rPr>
-          <w:lang w:eastAsia="en-US"/>
-        </w:rPr>
-        <w:t xml:space="preserve">Providing a controller to delegate calls to business logic and other upstream processes. </w:t>
-      </w:r>
-    </w:p>
-    <w:p>
-      <w:pPr>
-        <w:pStyle w:val="Items"/>
-        <w:tabs>
-          <w:tab w:val="clear" w:pos="795"/>
-          <w:tab w:val="num" w:pos="720"/>
-        </w:tabs>
-        <w:ind w:left="720"/>
-        <w:rPr>
-          <w:lang w:eastAsia="en-US"/>
-        </w:rPr>
-      </w:pPr>
-      <w:r>
-        <w:rPr>
-          <w:lang w:eastAsia="en-US"/>
-        </w:rPr>
-        <w:t xml:space="preserve">Handling exceptions from other layers. </w:t>
-      </w:r>
-    </w:p>
-    <w:p>
-      <w:pPr>
-        <w:pStyle w:val="Heading3"/>
-        <w:numPr>
-          <w:ilvl w:val="2"/>
-          <w:numId w:val="6"/>
-        </w:numPr>
-      </w:pPr>
-      <w:bookmarkStart w:id="29" w:name="_Toc101471174"/>
-      <w:r>
-        <w:t>Business Layer</w:t>
-      </w:r>
-      <w:bookmarkEnd w:id="29"/>
-    </w:p>
-    <w:p>
-      <w:r>
-        <w:t xml:space="preserve">This layer manages the business processing rules and logic. </w:t>
-      </w:r>
-    </w:p>
-    <w:p>
-      <w:pPr>
-        <w:pStyle w:val="Items"/>
-        <w:tabs>
-          <w:tab w:val="clear" w:pos="795"/>
-          <w:tab w:val="num" w:pos="720"/>
-        </w:tabs>
-        <w:ind w:left="720"/>
-        <w:rPr>
-          <w:lang w:eastAsia="en-US"/>
-        </w:rPr>
-      </w:pPr>
-      <w:r>
-        <w:rPr>
-          <w:lang w:eastAsia="en-US"/>
-        </w:rPr>
-        <w:t>Handling application business logic and business validation.</w:t>
-      </w:r>
-    </w:p>
-    <w:p>
-      <w:pPr>
-        <w:pStyle w:val="Items"/>
-        <w:tabs>
-          <w:tab w:val="clear" w:pos="795"/>
-          <w:tab w:val="num" w:pos="720"/>
-        </w:tabs>
-        <w:ind w:left="720"/>
-        <w:rPr>
-          <w:lang w:eastAsia="en-US"/>
-        </w:rPr>
-      </w:pPr>
-      <w:r>
-        <w:rPr>
-          <w:lang w:eastAsia="en-US"/>
-        </w:rPr>
-        <w:t>Managing transactions.</w:t>
-      </w:r>
-    </w:p>
-    <w:p>
-      <w:pPr>
-        <w:pStyle w:val="Items"/>
-        <w:tabs>
-          <w:tab w:val="clear" w:pos="795"/>
-          <w:tab w:val="num" w:pos="720"/>
-        </w:tabs>
-        <w:ind w:left="720"/>
-        <w:rPr>
-          <w:lang w:eastAsia="en-US"/>
-        </w:rPr>
-      </w:pPr>
-      <w:r>
-        <w:rPr>
-          <w:lang w:eastAsia="en-US"/>
-        </w:rPr>
-        <w:t>Allowing interfaces for interaction with other layers.</w:t>
-      </w:r>
-    </w:p>
-    <w:p>
-      <w:pPr>
-        <w:pStyle w:val="Items"/>
-        <w:tabs>
-          <w:tab w:val="clear" w:pos="795"/>
-          <w:tab w:val="num" w:pos="720"/>
-        </w:tabs>
-        <w:ind w:left="720"/>
-        <w:rPr>
-          <w:lang w:eastAsia="en-US"/>
-        </w:rPr>
-      </w:pPr>
-      <w:r>
-        <w:rPr>
-          <w:lang w:eastAsia="en-US"/>
-        </w:rPr>
-        <w:t>Managing dependencies between business level objects.</w:t>
-      </w:r>
-    </w:p>
-    <w:p>
-      <w:pPr>
-        <w:pStyle w:val="Items"/>
-        <w:tabs>
-          <w:tab w:val="clear" w:pos="795"/>
-          <w:tab w:val="num" w:pos="720"/>
-        </w:tabs>
-        <w:ind w:left="720"/>
-        <w:rPr>
-          <w:lang w:eastAsia="en-US"/>
-        </w:rPr>
-      </w:pPr>
-      <w:r>
-        <w:rPr>
-          <w:lang w:eastAsia="en-US"/>
-        </w:rPr>
-        <w:t>Adding flexibility between the presentation and the persistence layer so they do not directly communicate with each other.</w:t>
-      </w:r>
-    </w:p>
-    <w:p>
-      <w:pPr>
-        <w:pStyle w:val="Items"/>
-        <w:tabs>
-          <w:tab w:val="clear" w:pos="795"/>
-          <w:tab w:val="num" w:pos="720"/>
-        </w:tabs>
-        <w:ind w:left="720"/>
-        <w:rPr>
-          <w:lang w:eastAsia="en-US"/>
-        </w:rPr>
-      </w:pPr>
-      <w:r>
-        <w:rPr>
-          <w:lang w:eastAsia="en-US"/>
-        </w:rPr>
-        <w:t>Exposing a context to the business layer from the presentation layer to obtain business services.</w:t>
-      </w:r>
-    </w:p>
-    <w:p>
-      <w:pPr>
-        <w:pStyle w:val="Items"/>
-        <w:tabs>
-          <w:tab w:val="clear" w:pos="795"/>
-          <w:tab w:val="num" w:pos="720"/>
-        </w:tabs>
-        <w:ind w:left="720"/>
-        <w:rPr>
-          <w:lang w:eastAsia="en-US"/>
-        </w:rPr>
-      </w:pPr>
-      <w:r>
-        <w:rPr>
-          <w:lang w:eastAsia="en-US"/>
-        </w:rPr>
-        <w:t>Managing implementations from the business logic to the persistence layer.</w:t>
-      </w:r>
-    </w:p>
-    <w:p>
-      <w:pPr>
-        <w:pStyle w:val="Heading3"/>
-        <w:numPr>
-          <w:ilvl w:val="2"/>
-          <w:numId w:val="6"/>
-        </w:numPr>
-      </w:pPr>
-      <w:bookmarkStart w:id="30" w:name="_Toc101471175"/>
-      <w:r>
-        <w:t>Data Access Layer</w:t>
-      </w:r>
-      <w:bookmarkEnd w:id="30"/>
-    </w:p>
-    <w:p>
-      <w:pPr>
-        <w:rPr>
-          <w:color w:val="000000"/>
-        </w:rPr>
-      </w:pPr>
-      <w:r>
-        <w:t>This layer manages access to persistent storage.  The primary reason to separate data access from the rest of the application is that it is easier to switch data sources and share Data Access Objects (DAOs) between applications.</w:t>
-      </w:r>
-    </w:p>
-    <w:p>
-      <w:pPr>
-        <w:pStyle w:val="Items"/>
-        <w:tabs>
-          <w:tab w:val="clear" w:pos="795"/>
-          <w:tab w:val="num" w:pos="720"/>
-        </w:tabs>
-        <w:ind w:left="720"/>
-        <w:rPr>
-          <w:szCs w:val="20"/>
-          <w:lang w:eastAsia="en-US"/>
-        </w:rPr>
-      </w:pPr>
-      <w:r>
-        <w:t xml:space="preserve">This layer manages </w:t>
-      </w:r>
-      <w:r>
-        <w:rPr>
-          <w:lang w:eastAsia="en-US"/>
-        </w:rPr>
-        <w:t>reading, writing, updating, and deleting stored data.</w:t>
-      </w:r>
-    </w:p>
-    <w:p>
-      <w:pPr>
-        <w:pStyle w:val="Items"/>
-        <w:tabs>
-          <w:tab w:val="clear" w:pos="795"/>
-          <w:tab w:val="num" w:pos="720"/>
-        </w:tabs>
-        <w:ind w:left="720"/>
-      </w:pPr>
-      <w:r>
-        <w:t>The HIBERNATE (</w:t>
-      </w:r>
-      <w:r>
         <w:rPr>
           <w:lang w:val="en-GB"/>
         </w:rPr>
-        <w:t>as described in detail in APPENDIX A.3</w:t>
-      </w:r>
-      <w:r>
-        <w:t>) is used as a persistence framework that manages O-R mapping in a seamless manner and enables developers to rapidly build applications that combine the best aspects of object technology and relational databases.</w:t>
-      </w:r>
-    </w:p>
-    <w:p>
-      <w:pPr>
-        <w:pStyle w:val="Heading3"/>
-        <w:numPr>
-          <w:ilvl w:val="2"/>
-          <w:numId w:val="6"/>
-        </w:numPr>
-      </w:pPr>
-      <w:bookmarkStart w:id="31" w:name="_Toc101471176"/>
-      <w:r>
-        <w:t>Data Layer</w:t>
-      </w:r>
-      <w:bookmarkEnd w:id="31"/>
-    </w:p>
-    <w:p>
-      <w:r>
-        <w:t>In JAVA01, the storage is managed by a relational database. Oracle 11g Database is used for this layer to provide the management of stored data.</w:t>
-      </w:r>
-    </w:p>
-    <w:p>
-      <w:pPr>
-        <w:pStyle w:val="Heading1"/>
-        <w:numPr>
-          <w:ilvl w:val="0"/>
-          <w:numId w:val="6"/>
-        </w:numPr>
-      </w:pPr>
-      <w:bookmarkStart w:id="32" w:name="_Toc504442108"/>
-      <w:bookmarkStart w:id="33" w:name="_Toc101471177"/>
-      <w:r>
-        <w:t>Logical View</w:t>
-      </w:r>
-      <w:bookmarkEnd w:id="32"/>
-      <w:bookmarkEnd w:id="33"/>
-      <w:r>
-        <w:t xml:space="preserve"> </w:t>
-      </w:r>
-    </w:p>
-    <w:p>
-      <w:pPr>
-        <w:pStyle w:val="Heading2"/>
-      </w:pPr>
-      <w:bookmarkStart w:id="34" w:name="_Toc504442109"/>
-      <w:bookmarkStart w:id="35" w:name="_Toc101471178"/>
-      <w:r>
-        <w:t>Overview</w:t>
-      </w:r>
-      <w:bookmarkEnd w:id="34"/>
-      <w:bookmarkEnd w:id="35"/>
-    </w:p>
-    <w:p>
-      <w:bookmarkStart w:id="36" w:name="_Toc504442110"/>
-      <w:r>
-        <w:t>This section describes the significant packages/components of the architecture of the JAVA01 modules with their architectural design as well as their responsibilities.</w:t>
-      </w:r>
-    </w:p>
-    <w:p>
-      <w:pPr>
-        <w:pStyle w:val="Heading2"/>
-      </w:pPr>
-      <w:bookmarkStart w:id="37" w:name="_Toc101471179"/>
-      <w:r>
-        <w:lastRenderedPageBreak/>
-        <w:t>Architecturally Significant Design Packages</w:t>
-      </w:r>
-      <w:bookmarkEnd w:id="36"/>
-      <w:r>
-        <w:t>/Components</w:t>
-      </w:r>
-      <w:bookmarkEnd w:id="37"/>
-    </w:p>
-    <w:p>
-      <w:pPr>
-        <w:ind w:left="0"/>
-        <w:jc w:val="center"/>
-      </w:pPr>
-      <w:r>
-        <w:object w:dxaOrig="11450" w:dyaOrig="8102">
-          <v:shape id="_x0000_i1028" type="#_x0000_t75" style="width:433.2pt;height:306.6pt" o:ole="">
-            <v:imagedata r:id="rId13" o:title=""/>
-          </v:shape>
-          <o:OLEObject Type="Embed" ProgID="Visio.Drawing.11" ShapeID="_x0000_i1028" DrawAspect="Content" ObjectID="_1712084247" r:id="rId14"/>
-        </w:object>
-      </w:r>
-    </w:p>
-    <w:p>
-      <w:pPr>
-        <w:ind w:left="540"/>
-        <w:jc w:val="center"/>
-      </w:pPr>
-      <w:r>
-        <w:rPr>
-          <w:rFonts w:cs="Tahoma"/>
-        </w:rPr>
-        <w:t>Figure 3 – JAVA01 Architecture packages.</w:t>
-      </w:r>
-    </w:p>
-    <w:p>
-      <w:pPr>
-        <w:pStyle w:val="Heading3"/>
-        <w:numPr>
-          <w:ilvl w:val="2"/>
-          <w:numId w:val="6"/>
-        </w:numPr>
-      </w:pPr>
-      <w:bookmarkStart w:id="38" w:name="_Toc101471180"/>
-      <w:r>
-        <w:t>JAVA01 presentation (JSPs, Actions)</w:t>
-      </w:r>
-      <w:bookmarkEnd w:id="38"/>
-    </w:p>
-    <w:p>
-      <w:r>
-        <w:t xml:space="preserve">Package name: </w:t>
-      </w:r>
-      <w:r>
-        <w:rPr>
-          <w:rFonts w:ascii="Courier New" w:hAnsi="Courier New" w:cs="Courier New"/>
-        </w:rPr>
-        <w:t>sg.com.</w:t>
-      </w:r>
-      <w:r>
-        <w:rPr>
-          <w:rFonts w:ascii="Courier New" w:hAnsi="Courier New" w:cs="Courier New"/>
-        </w:rPr>
-        <w:t>customer</w:t>
-      </w:r>
-      <w:r>
-        <w:rPr>
-          <w:rFonts w:ascii="Courier New" w:hAnsi="Courier New" w:cs="Courier New"/>
-        </w:rPr>
-        <w:t>.</w:t>
-      </w:r>
-      <w:r>
-        <w:rPr>
-          <w:rFonts w:ascii="Courier New" w:hAnsi="Courier New" w:cs="Courier New"/>
-        </w:rPr>
-        <w:t>JAVA01</w:t>
-      </w:r>
-      <w:r>
-        <w:rPr>
-          <w:rFonts w:ascii="Courier New" w:hAnsi="Courier New" w:cs="Courier New"/>
-        </w:rPr>
-        <w:t>.webapp.action</w:t>
-      </w:r>
-    </w:p>
-    <w:p>
-      <w:r>
-        <w:t>This package includes the implementation for the Presentation Layer to handle the display to the end user.</w:t>
-      </w:r>
-    </w:p>
-    <w:p>
-      <w:pPr>
-        <w:pStyle w:val="Heading3"/>
-        <w:numPr>
-          <w:ilvl w:val="2"/>
-          <w:numId w:val="6"/>
-        </w:numPr>
-      </w:pPr>
-      <w:bookmarkStart w:id="39" w:name="_Toc101471181"/>
-      <w:r>
-        <w:t>Business Object</w:t>
-      </w:r>
-      <w:bookmarkEnd w:id="39"/>
-    </w:p>
-    <w:p>
-      <w:r>
-        <w:t xml:space="preserve">Package name: </w:t>
-      </w:r>
-      <w:r>
-        <w:t>sg.com.</w:t>
-      </w:r>
-      <w:r>
-        <w:t>customer</w:t>
-      </w:r>
-      <w:r>
-        <w:t>.</w:t>
-      </w:r>
-      <w:r>
-        <w:t>JAVA01</w:t>
-      </w:r>
-      <w:r>
-        <w:t>.service</w:t>
-      </w:r>
-    </w:p>
-    <w:p>
-      <w:pPr>
-        <w:rPr>
-          <w:rStyle w:val="emph1"/>
-          <w:b w:val="0"/>
-          <w:i w:val="0"/>
-        </w:rPr>
-      </w:pPr>
-      <w:r>
-        <w:t xml:space="preserve">This package includes the implementation of business objects. </w:t>
-      </w:r>
-      <w:r>
-        <w:rPr>
-          <w:b/>
-        </w:rPr>
-        <w:t>Business Object</w:t>
-      </w:r>
-      <w:r>
-        <w:t xml:space="preserve"> (BO) layer is used to perform the business operations. </w:t>
-      </w:r>
-      <w:r>
-        <w:rPr>
-          <w:rStyle w:val="emph1"/>
-          <w:b w:val="0"/>
-          <w:i w:val="0"/>
-        </w:rPr>
-        <w:t>The Business Object layer will access the DAO by implementing the Dependency Injector pattern. Transactions should be managed within this business layer.</w:t>
-      </w:r>
-    </w:p>
-    <w:p>
-      <w:pPr>
-        <w:pStyle w:val="Items"/>
-        <w:tabs>
-          <w:tab w:val="clear" w:pos="795"/>
-          <w:tab w:val="num" w:pos="720"/>
-        </w:tabs>
-        <w:ind w:left="720"/>
-        <w:rPr>
-          <w:b/>
-        </w:rPr>
-      </w:pPr>
-      <w:r>
-        <w:rPr>
-          <w:b/>
-        </w:rPr>
-        <w:t>POJOs:</w:t>
-      </w:r>
-      <w:r>
-        <w:rPr>
-          <w:b/>
-        </w:rPr>
-        <w:t xml:space="preserve"> </w:t>
-      </w:r>
-      <w:r>
-        <w:t>All business objects will be POJOs and created using Spring.</w:t>
-      </w:r>
-    </w:p>
-    <w:p>
-      <w:pPr>
-        <w:pStyle w:val="Items"/>
-        <w:tabs>
-          <w:tab w:val="clear" w:pos="795"/>
-          <w:tab w:val="num" w:pos="720"/>
-        </w:tabs>
-        <w:ind w:left="720"/>
-      </w:pPr>
-      <w:r>
-        <w:rPr>
-          <w:b/>
-        </w:rPr>
-        <w:t>Spring Transaction demarcation:</w:t>
-      </w:r>
-      <w:r>
-        <w:rPr>
-          <w:b/>
-        </w:rPr>
-        <w:t xml:space="preserve"> </w:t>
-      </w:r>
-      <w:r>
-        <w:t>Use Spring light weight declarative transaction management where system wide transaction settings can be declared.  i.e. for all business object methods which begin with ‘insert’ start a transaction but for all business object methods which begin with ‘find’ do not start a transaction.  This is very flexible and will be applied using Hibernate.</w:t>
-      </w:r>
-    </w:p>
-    <w:p>
-      <w:pPr>
-        <w:pStyle w:val="Heading3"/>
-        <w:numPr>
-          <w:ilvl w:val="2"/>
-          <w:numId w:val="6"/>
-        </w:numPr>
-      </w:pPr>
-      <w:bookmarkStart w:id="40" w:name="_Toc101471182"/>
-      <w:r>
-        <w:lastRenderedPageBreak/>
-        <w:t>Value Objects</w:t>
-      </w:r>
-      <w:bookmarkEnd w:id="40"/>
-    </w:p>
-    <w:p>
-      <w:pPr>
-        <w:rPr>
-          <w:rFonts w:ascii="Courier New" w:hAnsi="Courier New" w:cs="Courier New"/>
-        </w:rPr>
-      </w:pPr>
-      <w:r>
-        <w:t xml:space="preserve">Package name: </w:t>
-      </w:r>
-      <w:r>
-        <w:rPr>
-          <w:rFonts w:ascii="Courier New" w:hAnsi="Courier New" w:cs="Courier New"/>
-        </w:rPr>
-        <w:t>sg.com.</w:t>
-      </w:r>
-      <w:r>
-        <w:rPr>
-          <w:rFonts w:ascii="Courier New" w:hAnsi="Courier New" w:cs="Courier New"/>
-        </w:rPr>
-        <w:t>customer</w:t>
-      </w:r>
-      <w:r>
-        <w:rPr>
-          <w:rFonts w:ascii="Courier New" w:hAnsi="Courier New" w:cs="Courier New"/>
-        </w:rPr>
-        <w:t>.</w:t>
-      </w:r>
-      <w:r>
-        <w:rPr>
-          <w:rFonts w:ascii="Courier New" w:hAnsi="Courier New" w:cs="Courier New"/>
-        </w:rPr>
-        <w:t>JAVA01</w:t>
-      </w:r>
-      <w:r>
-        <w:rPr>
-          <w:rFonts w:ascii="Courier New" w:hAnsi="Courier New" w:cs="Courier New"/>
-        </w:rPr>
-        <w:t>.valueobjects</w:t>
-      </w:r>
-    </w:p>
-    <w:p>
-      <w:r>
-        <w:t>Value object is Java class, contains lightweight structures for related business information. These are sometimes referred to as data transfer objects.  A value object (VO) is a lightweight, serializable object that structures groups of data items into a single logical construct.  (Value objects always implement java.io.Serializable).</w:t>
-      </w:r>
-    </w:p>
-    <w:p>
-      <w:pPr>
-        <w:pStyle w:val="Items"/>
-        <w:tabs>
-          <w:tab w:val="clear" w:pos="795"/>
-          <w:tab w:val="num" w:pos="720"/>
-        </w:tabs>
-        <w:ind w:left="720"/>
-      </w:pPr>
-      <w:r>
-        <w:t>A VO is intended to minimize network traffic between enterprise beans and their callers (because each argument passed initiates a network transmission).</w:t>
-      </w:r>
-    </w:p>
-    <w:p>
-      <w:pPr>
-        <w:pStyle w:val="Items"/>
-        <w:tabs>
-          <w:tab w:val="clear" w:pos="795"/>
-          <w:tab w:val="num" w:pos="720"/>
-        </w:tabs>
-        <w:ind w:left="720"/>
-      </w:pPr>
-      <w:r>
-        <w:t>A VO is designed to improve the performance of enterprise beans by minimizing the number of method arguments, and thus network transmissions, needed to call them.</w:t>
-      </w:r>
-    </w:p>
-    <w:p>
-      <w:pPr>
-        <w:pStyle w:val="Items"/>
-        <w:tabs>
-          <w:tab w:val="clear" w:pos="795"/>
-          <w:tab w:val="num" w:pos="720"/>
-        </w:tabs>
-        <w:ind w:left="720"/>
-      </w:pPr>
-      <w:r>
-        <w:t>In addition, VOs are useful in communication among all layers of the application.</w:t>
-      </w:r>
-    </w:p>
-    <w:p>
-      <w:pPr>
-        <w:pStyle w:val="Heading3"/>
-        <w:numPr>
-          <w:ilvl w:val="2"/>
-          <w:numId w:val="6"/>
-        </w:numPr>
-      </w:pPr>
-      <w:bookmarkStart w:id="41" w:name="_Toc101471183"/>
-      <w:r>
-        <w:t>DAO</w:t>
-      </w:r>
-      <w:bookmarkEnd w:id="41"/>
-    </w:p>
-    <w:p>
-      <w:r>
-        <w:t xml:space="preserve">Package name: </w:t>
-      </w:r>
-      <w:r>
-        <w:rPr>
-          <w:rFonts w:ascii="Courier New" w:hAnsi="Courier New" w:cs="Courier New"/>
-        </w:rPr>
-        <w:t>sg.com.</w:t>
-      </w:r>
-      <w:r>
-        <w:rPr>
-          <w:rFonts w:ascii="Courier New" w:hAnsi="Courier New" w:cs="Courier New"/>
-        </w:rPr>
-        <w:t>customer</w:t>
-      </w:r>
-      <w:r>
-        <w:rPr>
-          <w:rFonts w:ascii="Courier New" w:hAnsi="Courier New" w:cs="Courier New"/>
-        </w:rPr>
-        <w:t>.</w:t>
-      </w:r>
-      <w:r>
-        <w:rPr>
-          <w:rFonts w:ascii="Courier New" w:hAnsi="Courier New" w:cs="Courier New"/>
-        </w:rPr>
-        <w:t>JAVA01</w:t>
-      </w:r>
-      <w:r>
-        <w:rPr>
-          <w:rFonts w:ascii="Courier New" w:hAnsi="Courier New" w:cs="Courier New"/>
-        </w:rPr>
-        <w:t>.dao</w:t>
-      </w:r>
-    </w:p>
-    <w:p>
-      <w:r>
-        <w:t>This package includes the implementation of DAO</w:t>
-      </w:r>
-      <w:r>
-        <w:rPr>
-          <w:bCs/>
-          <w:iCs/>
-        </w:rPr>
-        <w:t xml:space="preserve"> Java pattern. </w:t>
-      </w:r>
-      <w:r>
-        <w:rPr>
-          <w:bCs/>
-          <w:iCs/>
-        </w:rPr>
-        <w:t xml:space="preserve">Using DAO design pattern here to make the application more </w:t>
-      </w:r>
-      <w:r>
-        <w:t xml:space="preserve">flexible </w:t>
-      </w:r>
-      <w:r>
-        <w:rPr>
-          <w:bCs/>
-          <w:iCs/>
-        </w:rPr>
-        <w:t xml:space="preserve">to access database. DAO includes basic functions to work with database: </w:t>
-      </w:r>
-      <w:r>
-        <w:rPr>
-          <w:bCs/>
-          <w:i/>
-        </w:rPr>
-        <w:t>select, insert, update, delete</w:t>
-      </w:r>
-      <w:r>
-        <w:rPr>
-          <w:bCs/>
-          <w:iCs/>
-        </w:rPr>
-        <w:t>.</w:t>
-      </w:r>
-    </w:p>
-    <w:p>
-      <w:pPr>
-        <w:pStyle w:val="Heading3"/>
-        <w:numPr>
-          <w:ilvl w:val="2"/>
-          <w:numId w:val="6"/>
-        </w:numPr>
-      </w:pPr>
-      <w:bookmarkStart w:id="42" w:name="_Toc101471184"/>
-      <w:r>
-        <w:t>Hibernate Beans</w:t>
-      </w:r>
-      <w:bookmarkEnd w:id="42"/>
-      <w:r>
-        <w:t xml:space="preserve"> </w:t>
-      </w:r>
-    </w:p>
-    <w:p>
-      <w:r>
-        <w:t xml:space="preserve">Package name: </w:t>
-      </w:r>
-      <w:r>
-        <w:rPr>
-          <w:rFonts w:ascii="Courier New" w:hAnsi="Courier New" w:cs="Courier New"/>
-        </w:rPr>
-        <w:t>sg.com.</w:t>
-      </w:r>
-      <w:r>
-        <w:rPr>
-          <w:rFonts w:ascii="Courier New" w:hAnsi="Courier New" w:cs="Courier New"/>
-        </w:rPr>
-        <w:t>customer</w:t>
-      </w:r>
-      <w:r>
-        <w:rPr>
-          <w:rFonts w:ascii="Courier New" w:hAnsi="Courier New" w:cs="Courier New"/>
-        </w:rPr>
-        <w:t>.</w:t>
-      </w:r>
-      <w:r>
-        <w:rPr>
-          <w:rFonts w:ascii="Courier New" w:hAnsi="Courier New" w:cs="Courier New"/>
-        </w:rPr>
-        <w:t>JAVA01</w:t>
-      </w:r>
-      <w:r>
-        <w:rPr>
-          <w:rFonts w:ascii="Courier New" w:hAnsi="Courier New" w:cs="Courier New"/>
-        </w:rPr>
-        <w:t>.model</w:t>
-      </w:r>
-    </w:p>
-    <w:p>
-      <w:r>
-        <w:t>This package includes the implementation for Hibernate object – which are mapping from relational database to java objects.</w:t>
-      </w:r>
-    </w:p>
-    <w:p>
-      <w:r>
-        <w:t>Hibernate provides a rich set of features to rapidly build high-performance enterprise applications that are both scalable and maintainable.</w:t>
-      </w:r>
-    </w:p>
-    <w:p>
-      <w:pPr>
-        <w:pStyle w:val="Heading3"/>
-        <w:numPr>
-          <w:ilvl w:val="2"/>
-          <w:numId w:val="6"/>
-        </w:numPr>
-      </w:pPr>
-      <w:bookmarkStart w:id="43" w:name="_Toc101471185"/>
-      <w:r>
-        <w:t>Util</w:t>
-      </w:r>
-      <w:bookmarkEnd w:id="43"/>
-      <w:r>
-        <w:t xml:space="preserve"> </w:t>
-      </w:r>
-    </w:p>
-    <w:p>
-      <w:r>
-        <w:t>Package name:</w:t>
-      </w:r>
-      <w:r>
-        <w:t xml:space="preserve"> sg.com.</w:t>
-      </w:r>
-      <w:r>
-        <w:t>customer</w:t>
-      </w:r>
-      <w:r>
-        <w:t>.</w:t>
-      </w:r>
-      <w:r>
-        <w:t>JAVA01</w:t>
-      </w:r>
-      <w:r>
-        <w:t>.util</w:t>
-      </w:r>
-    </w:p>
-    <w:p>
-      <w:r>
-        <w:t>This package includes all utilities Java classes will be wisely used in the modules</w:t>
-      </w:r>
-      <w:r>
-        <w:t>.</w:t>
-      </w:r>
-    </w:p>
-    <w:p>
-      <w:pPr>
-        <w:pStyle w:val="Appendix1"/>
-      </w:pPr>
-      <w:bookmarkStart w:id="44" w:name="_Toc91409960"/>
-      <w:bookmarkStart w:id="45" w:name="_Toc101471186"/>
-      <w:bookmarkEnd w:id="0"/>
-      <w:bookmarkEnd w:id="1"/>
-      <w:bookmarkEnd w:id="2"/>
-      <w:bookmarkEnd w:id="3"/>
-      <w:bookmarkEnd w:id="4"/>
-      <w:bookmarkEnd w:id="5"/>
-      <w:r>
-        <w:lastRenderedPageBreak/>
-        <w:t>List of Design Patterns and Frameworks Used</w:t>
-      </w:r>
-      <w:bookmarkEnd w:id="44"/>
-      <w:bookmarkEnd w:id="45"/>
-    </w:p>
-    <w:p>
-      <w:pPr>
-        <w:rPr>
-          <w:lang w:val="en-GB"/>
-        </w:rPr>
-      </w:pPr>
-      <w:r>
-        <w:rPr>
-          <w:lang w:val="en-GB"/>
-        </w:rPr>
-        <w:t>This section describes in detail the design patterns and frameworks used in the proposed application architecture for DWA.</w:t>
-      </w:r>
-    </w:p>
-    <w:p>
-      <w:pPr>
-        <w:pStyle w:val="Appendix2"/>
-      </w:pPr>
-      <w:bookmarkStart w:id="46" w:name="_Toc67395577"/>
-      <w:bookmarkStart w:id="47" w:name="_Ref91329003"/>
-      <w:bookmarkStart w:id="48" w:name="_Ref91337491"/>
-      <w:bookmarkStart w:id="49" w:name="_Ref91340981"/>
-      <w:bookmarkStart w:id="50" w:name="_Toc91409961"/>
-      <w:bookmarkStart w:id="51" w:name="_Toc101471187"/>
-      <w:r>
-        <w:t>Struts 2 framework</w:t>
-      </w:r>
-      <w:bookmarkEnd w:id="51"/>
-      <w:r>
-        <w:t xml:space="preserve"> </w:t>
-      </w:r>
-      <w:bookmarkEnd w:id="46"/>
-      <w:bookmarkEnd w:id="47"/>
-      <w:bookmarkEnd w:id="48"/>
-      <w:bookmarkEnd w:id="49"/>
-      <w:bookmarkEnd w:id="50"/>
-    </w:p>
-    <w:p>
-      <w:pPr>
-        <w:rPr>
-          <w:lang w:val="en-GB"/>
-        </w:rPr>
-      </w:pPr>
-      <w:r>
-        <w:rPr>
-          <w:lang w:val="en-GB"/>
-        </w:rPr>
-        <w:t xml:space="preserve">Several problems can arise when applications contain a mixture of data access code, business logic code, and presentation code. Such applications are difficult to maintain, because interdependencies between all of the components cause strong ripple effects whenever a change is made anywhere. High coupling makes classes difficult or impossible to reuse because they depend on so many other classes. Adding new data views often requires re-implementing or cutting and pasting business logic code, which then requires maintenance in multiple places. Data access code suffers from the same problem, being cut and pasted among business logic methods. The MVC design pattern solves these problems (Detail about MVC pattern please see </w:t>
-      </w:r>
-      <w:hyperlink r:id="rId15" w:history="1">
-        <w:r>
-          <w:rPr>
-            <w:rStyle w:val="Hyperlink"/>
-            <w:lang w:val="en-GB"/>
-          </w:rPr>
-          <w:t>http://en.wikipedia.org/wiki/Model%E2%80%93view%E2%80%93controller</w:t>
-        </w:r>
-      </w:hyperlink>
-      <w:r>
-        <w:rPr>
-          <w:lang w:val="en-GB"/>
-        </w:rPr>
-        <w:t>).</w:t>
-      </w:r>
-    </w:p>
-    <w:p>
-      <w:pPr>
-        <w:rPr>
-          <w:lang w:val="en-GB"/>
-        </w:rPr>
-      </w:pPr>
-      <w:r>
-        <w:rPr>
-          <w:lang w:val="en-GB"/>
-        </w:rPr>
-        <w:t xml:space="preserve">The </w:t>
-      </w:r>
-      <w:r>
-        <w:rPr>
-          <w:lang w:val="en-GB"/>
-        </w:rPr>
-        <w:t>Struts 2 frame work (</w:t>
-      </w:r>
-      <w:r>
-        <w:rPr>
-          <w:lang w:val="en-GB"/>
-        </w:rPr>
-        <w:t xml:space="preserve">as shown in </w:t>
-      </w:r>
-      <w:r>
-        <w:rPr>
-          <w:lang w:val="en-GB"/>
-        </w:rPr>
-        <w:t>below F</w:t>
-      </w:r>
-      <w:r>
-        <w:rPr>
-          <w:lang w:val="en-GB"/>
-        </w:rPr>
-        <w:t>igure</w:t>
-      </w:r>
-      <w:r>
-        <w:rPr>
-          <w:lang w:val="en-GB"/>
-        </w:rPr>
-        <w:t xml:space="preserve"> 4) is developed with goal </w:t>
-      </w:r>
-      <w:r>
-        <w:rPr>
-          <w:lang w:val="en-GB"/>
-        </w:rPr>
-        <w:t xml:space="preserve">is to cleanly separate the model (application logic that interacts with a database) from the view (HTML pages presented to the client) and the controller (instance that passes information between view and model). Struts provides the controller (a servlet known as ActionServlet) and facilitates the writing of templates for the view or presentation layer (typically in JSP, but </w:t>
-      </w:r>
-      <w:hyperlink r:id="rId16" w:tooltip="EXtensible Markup Language" w:history="1">
-        <w:r>
-          <w:rPr>
-            <w:lang w:val="en-GB"/>
-          </w:rPr>
-          <w:t>XML</w:t>
-        </w:r>
-      </w:hyperlink>
-      <w:r>
-        <w:rPr>
-          <w:lang w:val="en-GB"/>
-        </w:rPr>
-        <w:t>/</w:t>
-      </w:r>
-      <w:hyperlink r:id="rId17" w:tooltip="Extensible Stylesheet Language Transformations" w:history="1">
-        <w:r>
-          <w:rPr>
-            <w:lang w:val="en-GB"/>
-          </w:rPr>
-          <w:t>XSLT</w:t>
-        </w:r>
-      </w:hyperlink>
-      <w:r>
-        <w:rPr>
-          <w:lang w:val="en-GB"/>
-        </w:rPr>
-        <w:t xml:space="preserve"> and </w:t>
-      </w:r>
-      <w:hyperlink r:id="rId18" w:tooltip="Jakarta Velocity" w:history="1">
-        <w:r>
-          <w:rPr>
-            <w:lang w:val="en-GB"/>
-          </w:rPr>
-          <w:t>Velocity</w:t>
-        </w:r>
-      </w:hyperlink>
-      <w:r>
-        <w:rPr>
-          <w:lang w:val="en-GB"/>
-        </w:rPr>
-        <w:t xml:space="preserve"> are also supported). The web application programmer is responsible for writing the model code, and for creating a central configuration file struts-config.xml that binds together model, view and controller.</w:t>
-      </w:r>
-    </w:p>
-    <w:p>
-      <w:pPr>
-        <w:rPr>
-          <w:lang w:val="en-GB"/>
-        </w:rPr>
-      </w:pPr>
-      <w:r>
-        <w:rPr>
-          <w:lang w:val="en-GB"/>
-        </w:rPr>
-        <w:t>Struts 2 is a very elegant and flexible front controller framework based on many standard technologies like Java Filters, Java Beans, ResourceBundles, XML etc.</w:t>
-      </w:r>
-    </w:p>
-    <w:p>
-      <w:pPr>
-        <w:spacing w:after="120" w:line="240" w:lineRule="auto"/>
-        <w:ind w:left="540" w:right="120"/>
-        <w:rPr>
-          <w:lang w:val="en-GB"/>
-        </w:rPr>
-      </w:pPr>
-      <w:r>
-        <w:rPr>
-          <w:lang w:val="en-GB"/>
-        </w:rPr>
-        <w:t>For the Model, the framework can use any data access technologies like JDBC, EJB, Hibernate etc and for the View, the framework can be integrated with JSP, JTL, JSF, Jakarta Velocity Engine, Templates, PDF, XSLT etc.</w:t>
-      </w:r>
-    </w:p>
-    <w:p>
-      <w:pPr>
-        <w:rPr>
-          <w:lang w:val="en-GB"/>
-        </w:rPr>
-      </w:pPr>
-      <w:r>
-        <w:rPr>
-          <w:lang w:val="en-GB"/>
-        </w:rPr>
-        <w:t>For the View, the framework works well with JavaServer Pages, including JSTL and JSF, as well as FreeMarker or Velocity Templates, PDF, XSLT, and other presentation systems.</w:t>
-      </w:r>
-    </w:p>
-    <w:p>
-      <w:pPr>
-        <w:spacing w:before="0" w:line="240" w:lineRule="auto"/>
-        <w:ind w:left="0"/>
-        <w:jc w:val="center"/>
-        <w:rPr>
-          <w:rFonts w:ascii="Times New Roman" w:hAnsi="Times New Roman" w:cs="Times New Roman"/>
-          <w:color w:val="000000"/>
-          <w:sz w:val="24"/>
-          <w:szCs w:val="24"/>
-        </w:rPr>
-      </w:pPr>
-      <w:r>
-        <w:rPr>
-          <w:rFonts w:ascii="Times New Roman" w:hAnsi="Times New Roman" w:cs="Times New Roman"/>
-          <w:noProof/>
-          <w:color w:val="000000"/>
-          <w:sz w:val="24"/>
-          <w:szCs w:val="24"/>
-          <w:lang w:eastAsia="ja-JP"/>
-        </w:rPr>
-        <w:lastRenderedPageBreak/>
-        <w:drawing>
-          <wp:inline distT="0" distB="0" distL="0" distR="0">
-            <wp:extent cx="3078480" cy="3596640"/>
-            <wp:effectExtent l="0" t="0" r="7620" b="3810"/>
-            <wp:docPr id="1" name="Picture 1" descr="Struts2-Architecture"/>
-            <wp:cNvGraphicFramePr>
-              <a:graphicFrameLocks xmlns:a="http://schemas.openxmlformats.org/drawingml/2006/main" noChangeAspect="1"/>
-            </wp:cNvGraphicFramePr>
-            <a:graphic xmlns:a="http://schemas.openxmlformats.org/drawingml/2006/main">
-              <a:graphicData uri="http://schemas.openxmlformats.org/drawingml/2006/picture">
-                <pic:pic xmlns:pic="http://schemas.openxmlformats.org/drawingml/2006/picture">
-                  <pic:nvPicPr>
-                    <pic:cNvPr id="0" name="Picture 5" descr="Struts2-Architecture"/>
-                    <pic:cNvPicPr>
-                      <a:picLocks noChangeAspect="1" noChangeArrowheads="1"/>
-                    </pic:cNvPicPr>
-                  </pic:nvPicPr>
-                  <pic:blipFill>
-                    <a:blip r:embed="rId19">
-                      <a:extLst>
-                        <a:ext uri="{28A0092B-C50C-407E-A947-70E740481C1C}">
-                          <a14:useLocalDpi xmlns:a14="http://schemas.microsoft.com/office/drawing/2010/main" val="0"/>
-                        </a:ext>
-                      </a:extLst>
-                    </a:blip>
-                    <a:srcRect/>
-                    <a:stretch>
-                      <a:fillRect/>
-                    </a:stretch>
-                  </pic:blipFill>
-                  <pic:spPr bwMode="auto">
-                    <a:xfrm>
-                      <a:off x="0" y="0"/>
-                      <a:ext cx="3078480" cy="3596640"/>
-                    </a:xfrm>
-                    <a:prstGeom prst="rect">
-                      <a:avLst/>
-                    </a:prstGeom>
-                    <a:noFill/>
-                    <a:ln>
-                      <a:noFill/>
-                    </a:ln>
-                  </pic:spPr>
-                </pic:pic>
-              </a:graphicData>
-            </a:graphic>
-          </wp:inline>
-        </w:drawing>
-      </w:r>
-    </w:p>
-    <w:p>
-      <w:pPr>
-        <w:pStyle w:val="Caption"/>
-        <w:ind w:firstLine="547"/>
-        <w:rPr>
-          <w:rFonts w:ascii="Tahoma" w:hAnsi="Tahoma" w:cs="Tahoma"/>
-          <w:sz w:val="20"/>
-          <w:szCs w:val="20"/>
-        </w:rPr>
-      </w:pPr>
-      <w:r>
-        <w:rPr>
-          <w:rFonts w:ascii="Tahoma" w:hAnsi="Tahoma" w:cs="Tahoma"/>
-          <w:sz w:val="20"/>
-          <w:szCs w:val="20"/>
-        </w:rPr>
-        <w:t>Figure 4: Struts 2 Architecture</w:t>
-      </w:r>
-    </w:p>
-    <w:p/>
-    <w:p>
-      <w:pPr>
-        <w:pStyle w:val="Appendix2"/>
-      </w:pPr>
-      <w:bookmarkStart w:id="52" w:name="_Toc101471188"/>
-      <w:r>
-        <w:t>SPRING Framework</w:t>
-      </w:r>
-      <w:bookmarkEnd w:id="52"/>
-    </w:p>
-    <w:p>
-      <w:pPr>
-        <w:rPr>
-          <w:b/>
-        </w:rPr>
-      </w:pPr>
-      <w:r>
-        <w:rPr>
-          <w:b/>
-        </w:rPr>
-        <w:t>Inversion of control and dependency injection</w:t>
-      </w:r>
-    </w:p>
-    <w:p>
-      <w:r>
-        <w:t>The concept behind Inversion of Control (IoC) is often expressed in the Hollywood Principle: "Don't call me, I'll call you.". IoC moves the responsibility for making things happen into the framework, and away from application code.</w:t>
-      </w:r>
-    </w:p>
-    <w:p>
-      <w:r>
-        <w:t>Dependency Injection (DI) is a form of IoC that removes explicit dependence on container APIs; ordinary Java methods are used to inject dependencies such as collaborating objects or configuration values into application object instances. Where configuration is concerned this means that while in traditional container architectures such as EJB, a component might call the container to say "where's object X, which I need to do my work", with Dependency Injection the container figures out that the component needs an X object, and provides it to it at runtime. The container does this figuring out based on method signatures (usually JavaBean properties or constructors) and, possibly, configuration data such as XML.</w:t>
-      </w:r>
-    </w:p>
-    <w:p>
-      <w:pPr>
-        <w:rPr>
-          <w:b/>
-        </w:rPr>
-      </w:pPr>
-    </w:p>
-    <w:p>
-      <w:pPr>
-        <w:rPr>
-          <w:b/>
-        </w:rPr>
-      </w:pPr>
-      <w:r>
-        <w:rPr>
-          <w:b/>
-        </w:rPr>
-        <w:t>Spring framework (</w:t>
-      </w:r>
-      <w:hyperlink r:id="rId20" w:history="1">
-        <w:r>
-          <w:rPr>
-            <w:rStyle w:val="Hyperlink"/>
-            <w:b/>
-          </w:rPr>
-          <w:t>http://www.springframework.org/</w:t>
-        </w:r>
-      </w:hyperlink>
-      <w:r>
-        <w:rPr>
-          <w:b/>
-        </w:rPr>
-        <w:t xml:space="preserve"> )</w:t>
-      </w:r>
-    </w:p>
-    <w:p>
-      <w:r>
-        <w:t xml:space="preserve">Spring is a light weight framework to support the IoC dependency injection concept.  The Spring framework was released in March 24, 2004 and is now on version 1.2.  It is becoming a widely adopted framework and has many books, articles and coding examples online.  </w:t>
-      </w:r>
-    </w:p>
-    <w:p>
-      <w:r>
-        <w:lastRenderedPageBreak/>
-        <w:t xml:space="preserve">Spring's main aim is to make J2EE easier to use and promote good programming practice. It does this by enabling a POJO (plain old java object)-based programming model that is applicable in a wide range of environments.  </w:t>
-      </w:r>
-      <w:r>
-        <w:br/>
-        <w:t xml:space="preserve">When working with Spring, an application developer can use a large variety of open source tools, without needing to write reams of code and without coupling his application too closely to any particular tool.  Spring basically provides the glue between the majority of different java technologies such as Struts, Spring own MVC, Session beans, Entity beans, Toplink, Hibernate, JDBC and the list is end less.  If an integration does not exist then we can write our own anyway as spring is light weight and easy to develop with.  This provides as loose possible coupling between technologies allowing for a true plug and play web architecture.  </w:t>
-      </w:r>
-    </w:p>
-    <w:p>
-      <w:r>
-        <w:t>N.B. The spring framework is so successful that it has been applied to the .NET framework (</w:t>
-      </w:r>
-      <w:hyperlink r:id="rId21" w:history="1">
-        <w:r>
-          <w:rPr>
-            <w:rStyle w:val="Hyperlink"/>
-          </w:rPr>
-          <w:t>http://www.springframework.net/</w:t>
-        </w:r>
-      </w:hyperlink>
-      <w:r>
-        <w:t>)</w:t>
-      </w:r>
-    </w:p>
-    <w:p/>
-    <w:p>
-      <w:pPr>
-        <w:rPr>
-          <w:b/>
-        </w:rPr>
-      </w:pPr>
-      <w:r>
-        <w:rPr>
-          <w:b/>
-        </w:rPr>
-        <w:t>Spring Advantages</w:t>
-      </w:r>
-    </w:p>
-    <w:p>
-      <w:pPr>
-        <w:numPr>
-          <w:ilvl w:val="0"/>
-          <w:numId w:val="4"/>
-        </w:numPr>
-        <w:ind w:left="714" w:hanging="357"/>
-        <w:rPr>
-          <w:b/>
-        </w:rPr>
-      </w:pPr>
-      <w:r>
-        <w:rPr>
-          <w:b/>
-          <w:bCs/>
-        </w:rPr>
-        <w:t xml:space="preserve">Reduce glue code: </w:t>
-      </w:r>
-      <w:r>
-        <w:t xml:space="preserve">One of the biggest plus points of dependency injection is its ability to reduce dramatically the amount of code we have to write to glue the different components of our applications together. Often this code is trivial—where creating a dependency involves simply creating a new instance of an object. However, the glue code can get quite complex when you need to access remote resources in a more </w:t>
-      </w:r>
-      <w:r>
-        <w:rPr>
-          <w:b/>
-        </w:rPr>
-        <w:t>component based architecture</w:t>
-      </w:r>
-      <w:r>
-        <w:t>. In these cases, DI can really simplify the glue code by providing automatic lookup and automatic proxy of remote resources</w:t>
-      </w:r>
-    </w:p>
-    <w:p>
-      <w:pPr>
-        <w:numPr>
-          <w:ilvl w:val="0"/>
-          <w:numId w:val="4"/>
-        </w:numPr>
-        <w:ind w:left="714" w:hanging="357"/>
-        <w:rPr>
-          <w:b/>
-        </w:rPr>
-      </w:pPr>
-      <w:r>
-        <w:rPr>
-          <w:b/>
-          <w:bCs/>
-        </w:rPr>
-        <w:t>Externalize dependencies:</w:t>
-      </w:r>
-      <w:r>
-        <w:t xml:space="preserve"> You can externalize the configuration of dependencies, which allows you to reconfigure easily without needing to recompile your application. This gives us two interesting benefits. Spring gives us the ideal mechanism for externalizing all the configuration options of our application for free. Second, this externalization of dependencies makes it much simpler to swap one implementation of a dependency for another. Consider the case where we have a DAO component that performs data operations using JDBC as in the case of MQS Phase 2. Using DI, you can simply reconfigure the appropriate dependency on your business objects to use Hibernate implementation rather than the JDBC one.</w:t>
-      </w:r>
-    </w:p>
-    <w:p>
-      <w:pPr>
-        <w:numPr>
-          <w:ilvl w:val="0"/>
-          <w:numId w:val="4"/>
-        </w:numPr>
-        <w:ind w:left="714" w:hanging="357"/>
-        <w:rPr>
-          <w:b/>
-        </w:rPr>
-      </w:pPr>
-      <w:r>
-        <w:rPr>
-          <w:b/>
-          <w:bCs/>
-        </w:rPr>
-        <w:t>Improve testability:</w:t>
-      </w:r>
-      <w:r>
-        <w:t xml:space="preserve"> When we design our classes for DI, we make it possible to replace dependencies easily. This comes in especially handy when we are testing our applications. Consider a business object that performs some complex processing; for part of this, it uses a DAO object to access data stored in a relational database. For our test, we are not interested in testing the DAO; we simply want to test the business object with various sets of data. In a traditional approach, where the business object is responsible for obtaining an </w:t>
-      </w:r>
-      <w:r>
-        <w:lastRenderedPageBreak/>
-        <w:t xml:space="preserve">instance of the DAO itself, we have a hard time testing this, because we are unable to replace the DAO implementation easily with a mock implementation that returns your test data sets. Instead, we need to make sure that our test database contains the correct data and uses the full DAO implementation for our tests. Using DI, you can create a mock implementation of the DAO object that returns the test data sets and then we can pass this to our business object for testing. This mechanism can be extended for testing any tier of our applications and is especially useful for testing web components where we can create mock implementations of </w:t>
-      </w:r>
-      <w:r>
-        <w:rPr>
-          <w:rStyle w:val="fixed"/>
-        </w:rPr>
-        <w:t>HttpServletRequest</w:t>
-      </w:r>
-      <w:r>
-        <w:t xml:space="preserve"> and </w:t>
-      </w:r>
-      <w:r>
-        <w:rPr>
-          <w:rStyle w:val="fixed"/>
-        </w:rPr>
-        <w:t>HttpServletResponse</w:t>
-      </w:r>
-      <w:r>
-        <w:t>.</w:t>
-      </w:r>
-    </w:p>
-    <w:p>
-      <w:pPr>
-        <w:numPr>
-          <w:ilvl w:val="0"/>
-          <w:numId w:val="4"/>
-        </w:numPr>
-        <w:ind w:left="714" w:hanging="357"/>
-        <w:rPr>
-          <w:b/>
-        </w:rPr>
-      </w:pPr>
-      <w:r>
-        <w:rPr>
-          <w:b/>
-          <w:bCs/>
-        </w:rPr>
-        <w:t>Foster good application design:</w:t>
-      </w:r>
-      <w:r>
-        <w:t xml:space="preserve"> Designing for DI means, in general, designing against interfaces. A typical injection-oriented application is designed so that all major components are defined as interfaces, and then concrete implementations of these interfaces are created and hooked together using the DI container. This kind of design was possible in Java before the advent of DI and DI-based containers such as Spring, but by using Spring, we get a whole host of DI features for free, and we are able to concentrate on building our application logic, not a framework to support it.</w:t>
-      </w:r>
-    </w:p>
-    <w:p>
-      <w:pPr>
-        <w:pStyle w:val="Appendix2"/>
-      </w:pPr>
-      <w:bookmarkStart w:id="53" w:name="_Toc101471189"/>
-      <w:r>
-        <w:t>HIBERNATE</w:t>
-      </w:r>
-      <w:bookmarkEnd w:id="53"/>
-    </w:p>
-    <w:p>
-      <w:pPr>
-        <w:ind w:left="357"/>
-      </w:pPr>
-      <w:r>
-        <w:t>Hibernate is well known and supported by SPRING framework, with the following key features:</w:t>
-      </w:r>
-    </w:p>
-    <w:p>
-      <w:pPr>
-        <w:ind w:left="357"/>
-      </w:pPr>
-      <w:r>
-        <w:t>Hibernate is a powerful, high performance object/relational persistence and query service. Hibernate lets developers to develop persistent classes following object-oriented idiom - including association, inheritance, polymorphism, composition, and collections. Hibernate allows developers to express queries in its own portable SQL extension (HQL), as well as in native SQL, or with an object-oriented Criteria and Example API</w:t>
-      </w:r>
-    </w:p>
-    <w:p>
-      <w:pPr>
-        <w:pStyle w:val="Heading2"/>
-        <w:numPr>
-          <w:ilvl w:val="0"/>
-          <w:numId w:val="0"/>
-        </w:numPr>
-      </w:pPr>
-      <w:r>
-        <w:t xml:space="preserve">    </w:t>
-      </w:r>
-      <w:bookmarkStart w:id="54" w:name="_Toc101471190"/>
-      <w:r>
-        <w:t>Hibernate Core features:</w:t>
-      </w:r>
-      <w:bookmarkEnd w:id="54"/>
-    </w:p>
-    <w:p>
-      <w:pPr>
-        <w:numPr>
-          <w:ilvl w:val="0"/>
-          <w:numId w:val="5"/>
-        </w:numPr>
-        <w:spacing w:before="100" w:beforeAutospacing="1" w:after="100" w:afterAutospacing="1"/>
-        <w:rPr>
-          <w:rFonts w:ascii="Helvetica" w:hAnsi="Helvetica" w:cs="Helvetica"/>
-          <w:sz w:val="17"/>
-          <w:szCs w:val="17"/>
-        </w:rPr>
-      </w:pPr>
-      <w:r>
-        <w:rPr>
-          <w:b/>
-          <w:bCs/>
-        </w:rPr>
-        <w:t>Natural programming model</w:t>
-      </w:r>
-      <w:r>
-        <w:t xml:space="preserve"> -</w:t>
-      </w:r>
-      <w:r>
-        <w:rPr>
-          <w:rFonts w:ascii="Helvetica" w:hAnsi="Helvetica" w:cs="Helvetica"/>
-          <w:sz w:val="17"/>
-          <w:szCs w:val="17"/>
-        </w:rPr>
-        <w:t xml:space="preserve"> </w:t>
-      </w:r>
-      <w:r>
-        <w:t>Hibernate supports natural OO idiom; inheritance, polymorphism, composition and the Java collections framework</w:t>
-      </w:r>
-    </w:p>
-    <w:p>
-      <w:pPr>
-        <w:numPr>
-          <w:ilvl w:val="0"/>
-          <w:numId w:val="5"/>
-        </w:numPr>
-        <w:spacing w:before="100" w:beforeAutospacing="1" w:after="100" w:afterAutospacing="1"/>
-      </w:pPr>
-      <w:r>
-        <w:rPr>
-          <w:b/>
-          <w:bCs/>
-        </w:rPr>
-        <w:t>Support for fine-grained object models</w:t>
-      </w:r>
-      <w:r>
-        <w:t xml:space="preserve"> - a rich variety of mappings for collections and dependent objects</w:t>
-      </w:r>
-    </w:p>
-    <w:p>
-      <w:pPr>
-        <w:numPr>
-          <w:ilvl w:val="0"/>
-          <w:numId w:val="5"/>
-        </w:numPr>
-        <w:spacing w:before="100" w:beforeAutospacing="1" w:after="100" w:afterAutospacing="1"/>
-      </w:pPr>
-      <w:r>
-        <w:rPr>
-          <w:b/>
-          <w:bCs/>
-        </w:rPr>
-        <w:t>No build-time byte code enhancement</w:t>
-      </w:r>
-      <w:r>
-        <w:t xml:space="preserve"> - there's no extra code generation or byte code processing steps in your build procedure</w:t>
-      </w:r>
-    </w:p>
-    <w:p>
-      <w:pPr>
-        <w:numPr>
-          <w:ilvl w:val="0"/>
-          <w:numId w:val="5"/>
-        </w:numPr>
-        <w:spacing w:before="100" w:beforeAutospacing="1" w:after="100" w:afterAutospacing="1"/>
-      </w:pPr>
-      <w:r>
-        <w:rPr>
-          <w:b/>
-          <w:bCs/>
-        </w:rPr>
-        <w:t>Extreme scalability</w:t>
-      </w:r>
-      <w:r>
-        <w:t xml:space="preserve"> - Hibernate is extremely performant, has a dual-layer cache architecture, and may be used in a cluster</w:t>
-      </w:r>
-    </w:p>
-    <w:p>
-      <w:pPr>
-        <w:numPr>
-          <w:ilvl w:val="0"/>
-          <w:numId w:val="5"/>
-        </w:numPr>
-        <w:spacing w:before="100" w:beforeAutospacing="1" w:after="100" w:afterAutospacing="1"/>
-      </w:pPr>
-      <w:r>
-        <w:rPr>
-          <w:b/>
-          <w:bCs/>
-        </w:rPr>
-        <w:t>The query options</w:t>
-      </w:r>
-      <w:r>
-        <w:t xml:space="preserve"> - Hibernate addresses both sides of the problem; not only how to get objects into the database, but also how to get them out again</w:t>
-      </w:r>
-    </w:p>
-    <w:p>
-      <w:pPr>
-        <w:numPr>
-          <w:ilvl w:val="0"/>
-          <w:numId w:val="5"/>
-        </w:numPr>
-        <w:spacing w:before="100" w:beforeAutospacing="1" w:after="100" w:afterAutospacing="1"/>
-      </w:pPr>
-      <w:r>
-        <w:rPr>
-          <w:b/>
-          <w:bCs/>
-        </w:rPr>
-        <w:t>Support for "conversations"</w:t>
-      </w:r>
-      <w:r>
-        <w:t xml:space="preserve"> - Hibernate supports both long-lived persistence contexts, detach/reattach of objects, and takes care of optimistic locking automatically</w:t>
-      </w:r>
-    </w:p>
-    <w:p>
-      <w:pPr>
-        <w:numPr>
-          <w:ilvl w:val="0"/>
-          <w:numId w:val="5"/>
-        </w:numPr>
-        <w:spacing w:before="100" w:beforeAutospacing="1" w:after="100" w:afterAutospacing="1"/>
-        <w:rPr>
-          <w:lang w:val="en-GB"/>
-        </w:rPr>
-      </w:pPr>
-      <w:r>
-        <w:rPr>
-          <w:b/>
-          <w:bCs/>
-        </w:rPr>
-        <w:t>Free/open source</w:t>
-      </w:r>
-      <w:r>
-        <w:t xml:space="preserve"> - Hibernate is licensed under the LGPL (Lesser GNU Public License)</w:t>
-      </w:r>
-    </w:p>
-    <w:p>
-      <w:pPr>
-        <w:rPr>
-          <w:lang w:val="en-GB"/>
-        </w:rPr>
-      </w:pPr>
-      <w:bookmarkStart w:id="55" w:name="_GoBack"/>
-      <w:bookmarkEnd w:id="55"/>
+      </w:pPr>
     </w:p>
     <w:sectPr>
-      <w:headerReference w:type="even" r:id="rId22"/>
-      <w:headerReference w:type="default" r:id="rId23"/>
+      <w:headerReference w:type="even" r:id="rId16"/>
+      <w:headerReference w:type="default" r:id="rId17"/>
       <w:pgSz w:w="11907" w:h="16840" w:code="9"/>
       <w:pgMar w:top="1440" w:right="1440" w:bottom="1440" w:left="1560" w:header="720" w:footer="720" w:gutter="0"/>
       <w:cols w:space="720"/>
@@ -4151,6 +1640,31 @@
 </w:document>
 </file>
 
+<file path=word/endnotes.xml><?xml version="1.0" encoding="utf-8"?>
+<w:endnotes xmlns:wpc="http://schemas.microsoft.com/office/word/2010/wordprocessingCanvas" xmlns:cx="http://schemas.microsoft.com/office/drawing/2014/chartex" xmlns:mc="http://schemas.openxmlformats.org/markup-compatibility/2006" xmlns:o="urn:schemas-microsoft-com:office:office" xmlns:r="http://schemas.openxmlformats.org/officeDocument/2006/relationships" xmlns:m="http://schemas.openxmlformats.org/officeDocument/2006/math" xmlns:v="urn:schemas-microsoft-com:vml" xmlns:wp14="http://schemas.microsoft.com/office/word/2010/wordprocessingDrawing" xmlns:wp="http://schemas.openxmlformats.org/drawingml/2006/wordprocessingDrawing" xmlns:w10="urn:schemas-microsoft-com:office:word" xmlns:w="http://schemas.openxmlformats.org/wordprocessingml/2006/main" xmlns:w14="http://schemas.microsoft.com/office/word/2010/wordml" xmlns:w15="http://schemas.microsoft.com/office/word/2012/wordml" xmlns:w16se="http://schemas.microsoft.com/office/word/2015/wordml/symex" xmlns:wpg="http://schemas.microsoft.com/office/word/2010/wordprocessingGroup" xmlns:wpi="http://schemas.microsoft.com/office/word/2010/wordprocessingInk" xmlns:wne="http://schemas.microsoft.com/office/word/2006/wordml" xmlns:wps="http://schemas.microsoft.com/office/word/2010/wordprocessingShape" mc:Ignorable="w14 w15 w16se wp14">
+  <w:endnote w:type="separator" w:id="-1">
+    <w:p>
+      <w:pPr>
+        <w:spacing w:before="0" w:line="240" w:lineRule="auto"/>
+      </w:pPr>
+      <w:r>
+        <w:separator/>
+      </w:r>
+    </w:p>
+  </w:endnote>
+  <w:endnote w:type="continuationSeparator" w:id="0">
+    <w:p>
+      <w:pPr>
+        <w:spacing w:before="0" w:line="240" w:lineRule="auto"/>
+      </w:pPr>
+      <w:r>
+        <w:continuationSeparator/>
+      </w:r>
+    </w:p>
+  </w:endnote>
+</w:endnotes>
+</file>
+
 <file path=word/footer1.xml><?xml version="1.0" encoding="utf-8"?>
 <w:ftr xmlns:wpc="http://schemas.microsoft.com/office/word/2010/wordprocessingCanvas" xmlns:cx="http://schemas.microsoft.com/office/drawing/2014/chartex" xmlns:mc="http://schemas.openxmlformats.org/markup-compatibility/2006" xmlns:o="urn:schemas-microsoft-com:office:office" xmlns:r="http://schemas.openxmlformats.org/officeDocument/2006/relationships" xmlns:m="http://schemas.openxmlformats.org/officeDocument/2006/math" xmlns:v="urn:schemas-microsoft-com:vml" xmlns:wp14="http://schemas.microsoft.com/office/word/2010/wordprocessingDrawing" xmlns:wp="http://schemas.openxmlformats.org/drawingml/2006/wordprocessingDrawing" xmlns:w10="urn:schemas-microsoft-com:office:word" xmlns:w="http://schemas.openxmlformats.org/wordprocessingml/2006/main" xmlns:w14="http://schemas.microsoft.com/office/word/2010/wordml" xmlns:w15="http://schemas.microsoft.com/office/word/2012/wordml" xmlns:w16se="http://schemas.microsoft.com/office/word/2015/wordml/symex" xmlns:wpg="http://schemas.microsoft.com/office/word/2010/wordprocessingGroup" xmlns:wpi="http://schemas.microsoft.com/office/word/2010/wordprocessingInk" xmlns:wne="http://schemas.microsoft.com/office/word/2006/wordml" xmlns:wps="http://schemas.microsoft.com/office/word/2010/wordprocessingShape" mc:Ignorable="w14 w15 w16se wp14">
   <w:p>
@@ -4168,21 +1682,35 @@
         <w:rStyle w:val="PageNumber"/>
       </w:rPr>
       <w:tab/>
-    </w:r>
-    <w:r>
-      <w:rPr>
-        <w:rStyle w:val="PageNumber"/>
-      </w:rPr>
-      <w:t>13-May-10</w:t>
-    </w:r>
-    <w:r>
-      <w:rPr>
-        <w:rStyle w:val="PageNumber"/>
-      </w:rPr>
-      <w:t>/</w:t>
+      <w:t>13-May-10/</w:t>
     </w:r>
   </w:p>
 </w:ftr>
+</file>
+
+<file path=word/footnotes.xml><?xml version="1.0" encoding="utf-8"?>
+<w:footnotes xmlns:wpc="http://schemas.microsoft.com/office/word/2010/wordprocessingCanvas" xmlns:cx="http://schemas.microsoft.com/office/drawing/2014/chartex" xmlns:mc="http://schemas.openxmlformats.org/markup-compatibility/2006" xmlns:o="urn:schemas-microsoft-com:office:office" xmlns:r="http://schemas.openxmlformats.org/officeDocument/2006/relationships" xmlns:m="http://schemas.openxmlformats.org/officeDocument/2006/math" xmlns:v="urn:schemas-microsoft-com:vml" xmlns:wp14="http://schemas.microsoft.com/office/word/2010/wordprocessingDrawing" xmlns:wp="http://schemas.openxmlformats.org/drawingml/2006/wordprocessingDrawing" xmlns:w10="urn:schemas-microsoft-com:office:word" xmlns:w="http://schemas.openxmlformats.org/wordprocessingml/2006/main" xmlns:w14="http://schemas.microsoft.com/office/word/2010/wordml" xmlns:w15="http://schemas.microsoft.com/office/word/2012/wordml" xmlns:w16se="http://schemas.microsoft.com/office/word/2015/wordml/symex" xmlns:wpg="http://schemas.microsoft.com/office/word/2010/wordprocessingGroup" xmlns:wpi="http://schemas.microsoft.com/office/word/2010/wordprocessingInk" xmlns:wne="http://schemas.microsoft.com/office/word/2006/wordml" xmlns:wps="http://schemas.microsoft.com/office/word/2010/wordprocessingShape" mc:Ignorable="w14 w15 w16se wp14">
+  <w:footnote w:type="separator" w:id="-1">
+    <w:p>
+      <w:pPr>
+        <w:spacing w:before="0" w:line="240" w:lineRule="auto"/>
+      </w:pPr>
+      <w:r>
+        <w:separator/>
+      </w:r>
+    </w:p>
+  </w:footnote>
+  <w:footnote w:type="continuationSeparator" w:id="0">
+    <w:p>
+      <w:pPr>
+        <w:spacing w:before="0" w:line="240" w:lineRule="auto"/>
+      </w:pPr>
+      <w:r>
+        <w:continuationSeparator/>
+      </w:r>
+    </w:p>
+  </w:footnote>
+</w:footnotes>
 </file>
 
 <file path=word/header1.xml><?xml version="1.0" encoding="utf-8"?>
@@ -4236,67 +1764,7 @@
       <w:rPr>
         <w:b w:val="0"/>
       </w:rPr>
-      <w:t>WSF Website h</w:t>
-    </w:r>
-    <w:r>
-      <w:rPr>
-        <w:b w:val="0"/>
-      </w:rPr>
-      <w:t>ọ</w:t>
-    </w:r>
-    <w:r>
-      <w:rPr>
-        <w:b w:val="0"/>
-      </w:rPr>
-      <w:t>c t</w:t>
-    </w:r>
-    <w:r>
-      <w:rPr>
-        <w:b w:val="0"/>
-      </w:rPr>
-      <w:t>ừ</w:t>
-    </w:r>
-    <w:r>
-      <w:rPr>
-        <w:b w:val="0"/>
-      </w:rPr>
-      <w:t xml:space="preserve"> v</w:t>
-    </w:r>
-    <w:r>
-      <w:rPr>
-        <w:b w:val="0"/>
-      </w:rPr>
-      <w:t>ự</w:t>
-    </w:r>
-    <w:r>
-      <w:rPr>
-        <w:b w:val="0"/>
-      </w:rPr>
-      <w:t>ng Flashcards</w:t>
-    </w:r>
-    <w:r>
-      <w:rPr>
-        <w:b w:val="0"/>
-      </w:rPr>
-      <w:t xml:space="preserve"> –</w:t>
-    </w:r>
-    <w:r>
-      <w:rPr>
-        <w:b w:val="0"/>
-      </w:rPr>
-      <w:t xml:space="preserve"> </w:t>
-    </w:r>
-    <w:r>
-      <w:rPr>
-        <w:b w:val="0"/>
-      </w:rPr>
-      <w:t>High Level</w:t>
-    </w:r>
-    <w:r>
-      <w:rPr>
-        <w:b w:val="0"/>
-      </w:rPr>
-      <w:t xml:space="preserve"> Design</w:t>
+      <w:t>WSF Website học từ vựng Flashcards – High Level Design</w:t>
     </w:r>
     <w:r>
       <w:rPr>
@@ -4321,13 +1789,7 @@
         <w:b w:val="0"/>
       </w:rPr>
       <w:tab/>
-      <w:t xml:space="preserve">    </w:t>
-    </w:r>
-    <w:r>
-      <w:rPr>
-        <w:b w:val="0"/>
-      </w:rPr>
-      <w:t>v1.0</w:t>
+      <w:t xml:space="preserve">    v1.0</w:t>
     </w:r>
   </w:p>
 </w:hdr>
@@ -5750,6 +3212,7 @@
   </w:style>
   <w:style w:type="character" w:customStyle="1" w:styleId="Heading1Char">
     <w:name w:val="Heading 1 Char"/>
+    <w:aliases w:val="H1 Char"/>
     <w:basedOn w:val="DefaultParagraphFont"/>
     <w:link w:val="Heading1"/>
     <w:rsid w:val="00E878A9"/>
@@ -5767,6 +3230,7 @@
   </w:style>
   <w:style w:type="character" w:customStyle="1" w:styleId="Heading2Char">
     <w:name w:val="Heading 2 Char"/>
+    <w:aliases w:val="l2 Char,H2 Char"/>
     <w:basedOn w:val="DefaultParagraphFont"/>
     <w:link w:val="Heading2"/>
     <w:rsid w:val="00E878A9"/>
@@ -6476,4 +3940,16 @@
     </a:ext>
   </a:extLst>
 </a:theme>
+</file>
+
+<file path=customXml/item1.xml><?xml version="1.0" encoding="utf-8"?>
+<b:Sources xmlns:b="http://schemas.openxmlformats.org/officeDocument/2006/bibliography" xmlns="http://schemas.openxmlformats.org/officeDocument/2006/bibliography" SelectedStyle="\APASixthEditionOfficeOnline.xsl" StyleName="APA" Version="6"/>
+</file>
+
+<file path=customXml/itemProps1.xml><?xml version="1.0" encoding="utf-8"?>
+<ds:datastoreItem xmlns:ds="http://schemas.openxmlformats.org/officeDocument/2006/customXml" ds:itemID="{3B4871F0-63D8-4DB3-A339-7AD9C761F063}">
+  <ds:schemaRefs>
+    <ds:schemaRef ds:uri="http://schemas.openxmlformats.org/officeDocument/2006/bibliography"/>
+  </ds:schemaRefs>
+</ds:datastoreItem>
 </file>
</xml_diff>

<commit_message>
Thành thêm tài liệu kiến trúc
</commit_message>
<xml_diff>
--- a/document/Architecture_v1.0.docx
+++ b/document/Architecture_v1.0.docx
@@ -93,7 +93,7 @@
         <w:fldChar w:fldCharType="begin"/>
       </w:r>
       <w:r>
-        <w:instrText xml:space="preserve"> PAGEREF _Toc101781783 \h </w:instrText>
+        <w:instrText xml:space="preserve"> PAGEREF _Toc102982756 \h </w:instrText>
       </w:r>
       <w:r>
         <w:fldChar w:fldCharType="separate"/>
@@ -125,7 +125,7 @@
         <w:fldChar w:fldCharType="begin"/>
       </w:r>
       <w:r>
-        <w:instrText xml:space="preserve"> PAGEREF _Toc101781784 \h </w:instrText>
+        <w:instrText xml:space="preserve"> PAGEREF _Toc102982757 \h </w:instrText>
       </w:r>
       <w:r>
         <w:fldChar w:fldCharType="separate"/>
@@ -157,7 +157,7 @@
         <w:fldChar w:fldCharType="begin"/>
       </w:r>
       <w:r>
-        <w:instrText xml:space="preserve"> PAGEREF _Toc101781785 \h </w:instrText>
+        <w:instrText xml:space="preserve"> PAGEREF _Toc102982758 \h </w:instrText>
       </w:r>
       <w:r>
         <w:fldChar w:fldCharType="separate"/>
@@ -189,7 +189,7 @@
         <w:fldChar w:fldCharType="begin"/>
       </w:r>
       <w:r>
-        <w:instrText xml:space="preserve"> PAGEREF _Toc101781786 \h </w:instrText>
+        <w:instrText xml:space="preserve"> PAGEREF _Toc102982759 \h </w:instrText>
       </w:r>
       <w:r>
         <w:fldChar w:fldCharType="separate"/>
@@ -221,39 +221,7 @@
         <w:fldChar w:fldCharType="begin"/>
       </w:r>
       <w:r>
-        <w:instrText xml:space="preserve"> PAGEREF _Toc101781787 \h </w:instrText>
-      </w:r>
-      <w:r>
-        <w:fldChar w:fldCharType="separate"/>
-      </w:r>
-      <w:r>
-        <w:t>3</w:t>
-      </w:r>
-      <w:r>
-        <w:fldChar w:fldCharType="end"/>
-      </w:r>
-    </w:p>
-    <w:p>
-      <w:pPr>
-        <w:pStyle w:val="TOC2"/>
-        <w:rPr>
-          <w:rFonts w:asciiTheme="minorHAnsi" w:eastAsiaTheme="minorEastAsia" w:hAnsiTheme="minorHAnsi" w:cstheme="minorBidi"/>
-          <w:sz w:val="22"/>
-          <w:szCs w:val="22"/>
-          <w:lang w:eastAsia="ja-JP"/>
-        </w:rPr>
-      </w:pPr>
-      <w:r>
-        <w:t>1.5. Overview</w:t>
-      </w:r>
-      <w:r>
-        <w:tab/>
-      </w:r>
-      <w:r>
-        <w:fldChar w:fldCharType="begin"/>
-      </w:r>
-      <w:r>
-        <w:instrText xml:space="preserve"> PAGEREF _Toc101781788 \h </w:instrText>
+        <w:instrText xml:space="preserve"> PAGEREF _Toc102982760 \h </w:instrText>
       </w:r>
       <w:r>
         <w:fldChar w:fldCharType="separate"/>
@@ -294,7 +262,7 @@
         <w:tab/>
       </w:r>
       <w:r>
-        <w:t>ĐẠI DIỆN KIẾN TRÚC</w:t>
+        <w:t>mô hình KIẾN TRÚC</w:t>
       </w:r>
       <w:r>
         <w:tab/>
@@ -303,7 +271,7 @@
         <w:fldChar w:fldCharType="begin"/>
       </w:r>
       <w:r>
-        <w:instrText xml:space="preserve"> PAGEREF _Toc101781789 \h </w:instrText>
+        <w:instrText xml:space="preserve"> PAGEREF _Toc102982761 \h </w:instrText>
       </w:r>
       <w:r>
         <w:fldChar w:fldCharType="separate"/>
@@ -335,7 +303,7 @@
         <w:fldChar w:fldCharType="begin"/>
       </w:r>
       <w:r>
-        <w:instrText xml:space="preserve"> PAGEREF _Toc101781790 \h </w:instrText>
+        <w:instrText xml:space="preserve"> PAGEREF _Toc102982762 \h </w:instrText>
       </w:r>
       <w:r>
         <w:fldChar w:fldCharType="separate"/>
@@ -367,13 +335,189 @@
         <w:fldChar w:fldCharType="begin"/>
       </w:r>
       <w:r>
-        <w:instrText xml:space="preserve"> PAGEREF _Toc101781791 \h </w:instrText>
+        <w:instrText xml:space="preserve"> PAGEREF _Toc102982763 \h </w:instrText>
       </w:r>
       <w:r>
         <w:fldChar w:fldCharType="separate"/>
       </w:r>
       <w:r>
         <w:t>3</w:t>
+      </w:r>
+      <w:r>
+        <w:fldChar w:fldCharType="end"/>
+      </w:r>
+    </w:p>
+    <w:p>
+      <w:pPr>
+        <w:pStyle w:val="TOC3"/>
+        <w:rPr>
+          <w:rFonts w:asciiTheme="minorHAnsi" w:eastAsiaTheme="minorEastAsia" w:hAnsiTheme="minorHAnsi" w:cstheme="minorBidi"/>
+          <w:sz w:val="22"/>
+          <w:szCs w:val="22"/>
+          <w:lang w:eastAsia="ja-JP"/>
+        </w:rPr>
+      </w:pPr>
+      <w:r>
+        <w:t>2.2.1.</w:t>
+      </w:r>
+      <w:r>
+        <w:rPr>
+          <w:rFonts w:asciiTheme="minorHAnsi" w:eastAsiaTheme="minorEastAsia" w:hAnsiTheme="minorHAnsi" w:cstheme="minorBidi"/>
+          <w:sz w:val="22"/>
+          <w:szCs w:val="22"/>
+          <w:lang w:eastAsia="ja-JP"/>
+        </w:rPr>
+        <w:tab/>
+      </w:r>
+      <w:r>
+        <w:t>Presentation Layer</w:t>
+      </w:r>
+      <w:r>
+        <w:tab/>
+      </w:r>
+      <w:r>
+        <w:fldChar w:fldCharType="begin"/>
+      </w:r>
+      <w:r>
+        <w:instrText xml:space="preserve"> PAGEREF _Toc102982764 \h </w:instrText>
+      </w:r>
+      <w:r>
+        <w:fldChar w:fldCharType="separate"/>
+      </w:r>
+      <w:r>
+        <w:t>5</w:t>
+      </w:r>
+      <w:r>
+        <w:fldChar w:fldCharType="end"/>
+      </w:r>
+    </w:p>
+    <w:p>
+      <w:pPr>
+        <w:pStyle w:val="TOC3"/>
+        <w:rPr>
+          <w:rFonts w:asciiTheme="minorHAnsi" w:eastAsiaTheme="minorEastAsia" w:hAnsiTheme="minorHAnsi" w:cstheme="minorBidi"/>
+          <w:sz w:val="22"/>
+          <w:szCs w:val="22"/>
+          <w:lang w:eastAsia="ja-JP"/>
+        </w:rPr>
+      </w:pPr>
+      <w:r>
+        <w:t>2.2.2.</w:t>
+      </w:r>
+      <w:r>
+        <w:rPr>
+          <w:rFonts w:asciiTheme="minorHAnsi" w:eastAsiaTheme="minorEastAsia" w:hAnsiTheme="minorHAnsi" w:cstheme="minorBidi"/>
+          <w:sz w:val="22"/>
+          <w:szCs w:val="22"/>
+          <w:lang w:eastAsia="ja-JP"/>
+        </w:rPr>
+        <w:tab/>
+      </w:r>
+      <w:r>
+        <w:t>Business Layer</w:t>
+      </w:r>
+      <w:r>
+        <w:tab/>
+      </w:r>
+      <w:r>
+        <w:fldChar w:fldCharType="begin"/>
+      </w:r>
+      <w:r>
+        <w:instrText xml:space="preserve"> PAGEREF _Toc102982765 \h </w:instrText>
+      </w:r>
+      <w:r>
+        <w:fldChar w:fldCharType="separate"/>
+      </w:r>
+      <w:r>
+        <w:t>5</w:t>
+      </w:r>
+      <w:r>
+        <w:fldChar w:fldCharType="end"/>
+      </w:r>
+    </w:p>
+    <w:p>
+      <w:pPr>
+        <w:pStyle w:val="TOC3"/>
+        <w:rPr>
+          <w:rFonts w:asciiTheme="minorHAnsi" w:eastAsiaTheme="minorEastAsia" w:hAnsiTheme="minorHAnsi" w:cstheme="minorBidi"/>
+          <w:sz w:val="22"/>
+          <w:szCs w:val="22"/>
+          <w:lang w:eastAsia="ja-JP"/>
+        </w:rPr>
+      </w:pPr>
+      <w:r>
+        <w:t>2.2.3.</w:t>
+      </w:r>
+      <w:r>
+        <w:rPr>
+          <w:rFonts w:asciiTheme="minorHAnsi" w:eastAsiaTheme="minorEastAsia" w:hAnsiTheme="minorHAnsi" w:cstheme="minorBidi"/>
+          <w:sz w:val="22"/>
+          <w:szCs w:val="22"/>
+          <w:lang w:eastAsia="ja-JP"/>
+        </w:rPr>
+        <w:tab/>
+      </w:r>
+      <w:r>
+        <w:t>Data Access Layer</w:t>
+      </w:r>
+      <w:r>
+        <w:tab/>
+      </w:r>
+      <w:r>
+        <w:fldChar w:fldCharType="begin"/>
+      </w:r>
+      <w:r>
+        <w:instrText xml:space="preserve"> PAGEREF _Toc102982766 \h </w:instrText>
+      </w:r>
+      <w:r>
+        <w:fldChar w:fldCharType="separate"/>
+      </w:r>
+      <w:r>
+        <w:t>5</w:t>
+      </w:r>
+      <w:r>
+        <w:fldChar w:fldCharType="end"/>
+      </w:r>
+    </w:p>
+    <w:p>
+      <w:pPr>
+        <w:pStyle w:val="TOC3"/>
+        <w:rPr>
+          <w:rFonts w:asciiTheme="minorHAnsi" w:eastAsiaTheme="minorEastAsia" w:hAnsiTheme="minorHAnsi" w:cstheme="minorBidi"/>
+          <w:sz w:val="22"/>
+          <w:szCs w:val="22"/>
+          <w:lang w:eastAsia="ja-JP"/>
+        </w:rPr>
+      </w:pPr>
+      <w:r>
+        <w:t>2.2.4.</w:t>
+      </w:r>
+      <w:r>
+        <w:rPr>
+          <w:rFonts w:asciiTheme="minorHAnsi" w:eastAsiaTheme="minorEastAsia" w:hAnsiTheme="minorHAnsi" w:cstheme="minorBidi"/>
+          <w:sz w:val="22"/>
+          <w:szCs w:val="22"/>
+          <w:lang w:eastAsia="ja-JP"/>
+        </w:rPr>
+        <w:tab/>
+      </w:r>
+      <w:r>
+        <w:t>Data Layer</w:t>
+      </w:r>
+      <w:r>
+        <w:tab/>
+      </w:r>
+      <w:r>
+        <w:fldChar w:fldCharType="begin"/>
+      </w:r>
+      <w:r>
+        <w:instrText xml:space="preserve"> PAGEREF _Toc102982767 \h </w:instrText>
+      </w:r>
+      <w:r>
+        <w:fldChar w:fldCharType="separate"/>
+      </w:r>
+      <w:r>
+        <w:t>5</w:t>
       </w:r>
       <w:r>
         <w:fldChar w:fldCharType="end"/>
@@ -399,8 +543,6 @@
         </w:rPr>
         <w:fldChar w:fldCharType="end"/>
       </w:r>
-      <w:bookmarkStart w:id="6" w:name="_GoBack"/>
-      <w:bookmarkEnd w:id="6"/>
     </w:p>
     <w:p>
       <w:pPr>
@@ -410,22 +552,22 @@
           <w:numId w:val="6"/>
         </w:numPr>
       </w:pPr>
-      <w:bookmarkStart w:id="7" w:name="_Toc101781783"/>
+      <w:bookmarkStart w:id="6" w:name="_Toc102982756"/>
       <w:r>
         <w:lastRenderedPageBreak/>
         <w:t>giới thiệu</w:t>
       </w:r>
+      <w:bookmarkEnd w:id="6"/>
+    </w:p>
+    <w:p>
+      <w:pPr>
+        <w:pStyle w:val="Heading2"/>
+      </w:pPr>
+      <w:bookmarkStart w:id="7" w:name="_Toc102982757"/>
+      <w:r>
+        <w:t>Mục đích</w:t>
+      </w:r>
       <w:bookmarkEnd w:id="7"/>
-    </w:p>
-    <w:p>
-      <w:pPr>
-        <w:pStyle w:val="Heading2"/>
-      </w:pPr>
-      <w:bookmarkStart w:id="8" w:name="_Toc101781784"/>
-      <w:r>
-        <w:t>Mục đích</w:t>
-      </w:r>
-      <w:bookmarkEnd w:id="8"/>
     </w:p>
     <w:p>
       <w:pPr>
@@ -433,45 +575,10 @@
         <w:ind w:left="0" w:firstLine="425"/>
         <w:jc w:val="both"/>
       </w:pPr>
-      <w:bookmarkStart w:id="9" w:name="_Toc456598588"/>
-      <w:r>
-        <w:t xml:space="preserve">Tài liệu này cung cấp cái nhìn tổng quan toàn diện về kiến trúc của các mô-đun, sử dụng một số quan điểm khác nhau về các khía cạnh khác nhau của các mô-đun. </w:t>
-      </w:r>
-      <w:r>
-        <w:t>Với mục đích nắm bắt và truyền đạt các quyết định kiến trúc quan trọng đã được thực hiện về</w:t>
-      </w:r>
-      <w:r>
-        <w:t xml:space="preserve"> các mô-</w:t>
-      </w:r>
-      <w:r>
-        <w:t xml:space="preserve">đun, tài liệu đóng vai trò là cầu nối giữa các yêu cầu phần mềm và thiết kế chi tiết của </w:t>
-      </w:r>
-      <w:r>
-        <w:t>WSF</w:t>
-      </w:r>
-      <w:r>
-        <w:t>; nó cũng sẽ giúp các kiến trúc sư phần mềm đảm bảo rằng các mô-đun được xây dựng sẽ đáp ứng nhu cầu của người dùng về chức năng (</w:t>
-      </w:r>
-      <w:r>
-        <w:t>selected function view</w:t>
-      </w:r>
-      <w:r>
-        <w:t>), về nền tảng và công nghệ (</w:t>
-      </w:r>
-      <w:r>
-        <w:t>logic view).</w:t>
-      </w:r>
-    </w:p>
-    <w:p>
-      <w:pPr>
-        <w:pStyle w:val="Heading2"/>
-      </w:pPr>
-      <w:bookmarkStart w:id="10" w:name="_Toc101781785"/>
-      <w:bookmarkEnd w:id="9"/>
-      <w:r>
-        <w:t>Phạm vi</w:t>
-      </w:r>
-      <w:bookmarkEnd w:id="10"/>
+      <w:bookmarkStart w:id="8" w:name="_Toc456598588"/>
+      <w:r>
+        <w:t xml:space="preserve">Tài liệu này đem đến cái nhìn tổng quan về kiến trúc của hệ thống, bằng việc thể hiện mối quan hệ giữa các thành phần, các module của hệ thống. </w:t>
+      </w:r>
     </w:p>
     <w:p>
       <w:pPr>
@@ -479,19 +586,20 @@
         <w:ind w:left="0" w:firstLine="425"/>
         <w:jc w:val="both"/>
       </w:pPr>
-      <w:bookmarkStart w:id="11" w:name="_Toc456598589"/>
-      <w:r>
-        <w:t xml:space="preserve">Từ quan điểm cấp cao, tài liệu xác định kiến trúc phần mềm giải quyết các yêu cầu của </w:t>
-      </w:r>
-      <w:r>
-        <w:t>WSF</w:t>
-      </w:r>
-      <w:r>
-        <w:t xml:space="preserve"> trong các lĩnh vực sau: chức năng, tính khả dụng, độ tin cậy, khả năng mở rộng, khả năng bảo trì và khả năng quả</w:t>
-      </w:r>
-      <w:r>
-        <w:t>n lý.</w:t>
-      </w:r>
+      <w:r>
+        <w:t>Tài liệu này đóng vai trò là cầu nối giữa yêu cầu của hệ thống với thiết kế chi tiết của hệ thống. Từ đó đảm bảo kiến trúc của hệ thống đáp ứng được yêu cầu của người dùng về tính năng (functional view), và tương thích với các nền tảng cũng như công nghệ sử dụng.</w:t>
+      </w:r>
+    </w:p>
+    <w:p>
+      <w:pPr>
+        <w:pStyle w:val="Heading2"/>
+      </w:pPr>
+      <w:bookmarkStart w:id="9" w:name="_Toc102982758"/>
+      <w:bookmarkEnd w:id="8"/>
+      <w:r>
+        <w:t>Phạm vi</w:t>
+      </w:r>
+      <w:bookmarkEnd w:id="9"/>
     </w:p>
     <w:p>
       <w:pPr>
@@ -499,32 +607,40 @@
         <w:ind w:left="0" w:firstLine="425"/>
         <w:jc w:val="both"/>
       </w:pPr>
-      <w:r>
-        <w:t xml:space="preserve">Đối với quan điểm logic, các mô-đun </w:t>
+      <w:bookmarkStart w:id="10" w:name="_Toc456598589"/>
+      <w:r>
+        <w:t xml:space="preserve">Tài liệu xác định kiến trúc phần mềm giải quyết các yêu cầu của </w:t>
       </w:r>
       <w:r>
         <w:t>WSF</w:t>
       </w:r>
       <w:r>
-        <w:t xml:space="preserve"> mới được mô tả tốt nhất bằng cách giới thiệu kiến trúc </w:t>
-      </w:r>
-      <w:r>
-        <w:t>đa tầng</w:t>
-      </w:r>
-      <w:r>
-        <w:t>, được phản ánh trong các sơ đồ của cấu trúc đề xuất.</w:t>
+        <w:t xml:space="preserve"> trong các lĩnh vực sau: chức năng, tính khả dụng, độ tin cậy, khả năng mở rộng, khả năng bảo trì và khả năng quả</w:t>
+      </w:r>
+      <w:r>
+        <w:t>n lý.</w:t>
+      </w:r>
+    </w:p>
+    <w:p>
+      <w:pPr>
+        <w:spacing w:before="60" w:after="60" w:line="312" w:lineRule="auto"/>
+        <w:ind w:left="0" w:firstLine="425"/>
+        <w:jc w:val="both"/>
+      </w:pPr>
+      <w:r>
+        <w:t>Theo góc nhìn logic (logical view): các module của hệ thống được theo kiến trúc đa tầng (multi-tiers).</w:t>
       </w:r>
     </w:p>
     <w:p>
       <w:pPr>
         <w:pStyle w:val="Heading2"/>
       </w:pPr>
-      <w:bookmarkStart w:id="12" w:name="_Toc101781786"/>
+      <w:bookmarkStart w:id="11" w:name="_Toc102982759"/>
+      <w:bookmarkEnd w:id="10"/>
+      <w:r>
+        <w:t>Định nghĩa, từ viết tắt và thuật ngữ</w:t>
+      </w:r>
       <w:bookmarkEnd w:id="11"/>
-      <w:r>
-        <w:t>Định nghĩa, từ viết tắt và thuật ngữ</w:t>
-      </w:r>
-      <w:bookmarkEnd w:id="12"/>
     </w:p>
     <w:tbl>
       <w:tblPr>
@@ -1168,13 +1284,13 @@
             <w:pPr>
               <w:ind w:left="110"/>
             </w:pPr>
-            <w:bookmarkStart w:id="13" w:name="OLE_LINK5"/>
-            <w:bookmarkStart w:id="14" w:name="OLE_LINK6"/>
+            <w:bookmarkStart w:id="12" w:name="OLE_LINK5"/>
+            <w:bookmarkStart w:id="13" w:name="OLE_LINK6"/>
             <w:r>
               <w:t>O-R</w:t>
             </w:r>
+            <w:bookmarkEnd w:id="12"/>
             <w:bookmarkEnd w:id="13"/>
-            <w:bookmarkEnd w:id="14"/>
           </w:p>
         </w:tc>
         <w:tc>
@@ -1196,15 +1312,15 @@
       <w:pPr>
         <w:pStyle w:val="Heading2"/>
       </w:pPr>
-      <w:bookmarkStart w:id="15" w:name="_Toc456598590"/>
-      <w:bookmarkStart w:id="16" w:name="_Toc504442102"/>
-      <w:bookmarkStart w:id="17" w:name="_Toc101781787"/>
+      <w:bookmarkStart w:id="14" w:name="_Toc456598590"/>
+      <w:bookmarkStart w:id="15" w:name="_Toc504442102"/>
+      <w:bookmarkStart w:id="16" w:name="_Toc102982760"/>
       <w:r>
         <w:t>References</w:t>
       </w:r>
+      <w:bookmarkEnd w:id="14"/>
       <w:bookmarkEnd w:id="15"/>
       <w:bookmarkEnd w:id="16"/>
-      <w:bookmarkEnd w:id="17"/>
     </w:p>
     <w:tbl>
       <w:tblPr>
@@ -1309,9 +1425,6 @@
             <w:pPr>
               <w:ind w:left="110"/>
             </w:pPr>
-            <w:r>
-              <w:t>1</w:t>
-            </w:r>
           </w:p>
         </w:tc>
         <w:tc>
@@ -1322,9 +1435,6 @@
             <w:pPr>
               <w:ind w:left="110"/>
             </w:pPr>
-            <w:r>
-              <w:t>BRD.doc</w:t>
-            </w:r>
           </w:p>
         </w:tc>
         <w:tc>
@@ -1335,9 +1445,6 @@
             <w:pPr>
               <w:ind w:left="110"/>
             </w:pPr>
-            <w:r>
-              <w:t>1.0</w:t>
-            </w:r>
           </w:p>
         </w:tc>
         <w:tc>
@@ -1348,9 +1455,6 @@
             <w:pPr>
               <w:ind w:left="110"/>
             </w:pPr>
-            <w:r>
-              <w:t>18-Jan-2010</w:t>
-            </w:r>
           </w:p>
         </w:tc>
         <w:tc>
@@ -1362,46 +1466,10 @@
               <w:ind w:left="110"/>
               <w:jc w:val="center"/>
             </w:pPr>
-            <w:r>
-              <w:rPr>
-                <w:caps/>
-              </w:rPr>
-              <w:t>Customer</w:t>
-            </w:r>
           </w:p>
         </w:tc>
       </w:tr>
     </w:tbl>
-    <w:p>
-      <w:pPr>
-        <w:pStyle w:val="Heading2"/>
-      </w:pPr>
-      <w:bookmarkStart w:id="18" w:name="_Toc456598591"/>
-      <w:bookmarkStart w:id="19" w:name="_Toc504442103"/>
-      <w:bookmarkStart w:id="20" w:name="_Toc101781788"/>
-      <w:r>
-        <w:t>Overview</w:t>
-      </w:r>
-      <w:bookmarkEnd w:id="18"/>
-      <w:bookmarkEnd w:id="19"/>
-      <w:bookmarkEnd w:id="20"/>
-    </w:p>
-    <w:p>
-      <w:pPr>
-        <w:spacing w:before="60" w:after="60" w:line="312" w:lineRule="auto"/>
-        <w:ind w:left="0" w:firstLine="425"/>
-        <w:jc w:val="both"/>
-      </w:pPr>
-      <w:r>
-        <w:t xml:space="preserve">Các phần sau sẽ cung cấp cái nhìn sâu sắc hơn về kiến trúc mô-đun </w:t>
-      </w:r>
-      <w:r>
-        <w:t>WSF</w:t>
-      </w:r>
-      <w:r>
-        <w:t xml:space="preserve"> mới, giải thích chức năng mà kiến trúc có thể cung cấp và cũng chỉ ra khả năng mở rộng của kiến trúc để hấp thụ những thay đổi sau này từ yêu cầu của người dùng hoặc những thay đổi trong giao diện hệ thống với bên thứ ba khác ứng dụng / thành phần. Nhìn kiến trúc từ các góc độ chính như Chức năng và Logic, chúng ta có thể đảm bảo kiến trúc sẽ thỏa mãn tất cả các yêu cầu đã xác định và vẫn cho phép mở rộng cần thiết sau này. Tất cả các công nghệ liên quan sẽ được áp dụng cho một mục đích cụ thể của kiến trúc phần mềm cũng sẽ được trình bày ở đây.</w:t>
-      </w:r>
-    </w:p>
     <w:p>
       <w:pPr>
         <w:pStyle w:val="Heading1"/>
@@ -1410,52 +1478,86 @@
           <w:numId w:val="6"/>
         </w:numPr>
       </w:pPr>
-      <w:bookmarkStart w:id="21" w:name="_Toc101781789"/>
-      <w:r>
-        <w:t>ĐẠI DIỆN KIẾN TRÚC</w:t>
-      </w:r>
-      <w:bookmarkEnd w:id="21"/>
+      <w:bookmarkStart w:id="17" w:name="_Toc102982761"/>
+      <w:r>
+        <w:t>mô hình</w:t>
+      </w:r>
+      <w:r>
+        <w:t xml:space="preserve"> KIẾN TRÚC</w:t>
+      </w:r>
+      <w:bookmarkEnd w:id="17"/>
     </w:p>
     <w:p>
       <w:pPr>
         <w:pStyle w:val="Heading2"/>
       </w:pPr>
-      <w:bookmarkStart w:id="22" w:name="_Toc101781790"/>
+      <w:bookmarkStart w:id="18" w:name="_Toc102982762"/>
+      <w:bookmarkEnd w:id="0"/>
+      <w:bookmarkEnd w:id="1"/>
+      <w:bookmarkEnd w:id="2"/>
+      <w:bookmarkEnd w:id="3"/>
+      <w:bookmarkEnd w:id="4"/>
+      <w:bookmarkEnd w:id="5"/>
       <w:r>
         <w:t>Kiến trúc hệ thống</w:t>
       </w:r>
-      <w:bookmarkEnd w:id="22"/>
-    </w:p>
-    <w:p>
-      <w:pPr>
+      <w:bookmarkEnd w:id="18"/>
+    </w:p>
+    <w:p>
+      <w:pPr>
+        <w:ind w:left="-180"/>
         <w:jc w:val="center"/>
       </w:pPr>
       <w:r>
-        <w:object w:dxaOrig="8714" w:dyaOrig="3804">
-          <v:shapetype id="_x0000_t75" coordsize="21600,21600" o:spt="75" o:preferrelative="t" path="m@4@5l@4@11@9@11@9@5xe" filled="f" stroked="f">
-            <v:stroke joinstyle="miter"/>
-            <v:formulas>
-              <v:f eqn="if lineDrawn pixelLineWidth 0"/>
-              <v:f eqn="sum @0 1 0"/>
-              <v:f eqn="sum 0 0 @1"/>
-              <v:f eqn="prod @2 1 2"/>
-              <v:f eqn="prod @3 21600 pixelWidth"/>
-              <v:f eqn="prod @3 21600 pixelHeight"/>
-              <v:f eqn="sum @0 0 1"/>
-              <v:f eqn="prod @6 1 2"/>
-              <v:f eqn="prod @7 21600 pixelWidth"/>
-              <v:f eqn="sum @8 21600 0"/>
-              <v:f eqn="prod @7 21600 pixelHeight"/>
-              <v:f eqn="sum @10 21600 0"/>
-            </v:formulas>
-            <v:path o:extrusionok="f" gradientshapeok="t" o:connecttype="rect"/>
-            <o:lock v:ext="edit" aspectratio="t"/>
-          </v:shapetype>
-          <v:shape id="_x0000_i1036" type="#_x0000_t75" style="width:283.8pt;height:123pt" o:ole="">
-            <v:imagedata r:id="rId10" o:title=""/>
-          </v:shape>
-          <o:OLEObject Type="Embed" ProgID="Visio.Drawing.11" ShapeID="_x0000_i1036" DrawAspect="Content" ObjectID="_1712394529" r:id="rId11"/>
-        </w:object>
+        <w:rPr>
+          <w:noProof/>
+          <w:lang w:eastAsia="ja-JP"/>
+        </w:rPr>
+        <w:drawing>
+          <wp:inline distT="0" distB="0" distL="0" distR="0" wp14:anchorId="2DC67A83" wp14:editId="3256BE85">
+            <wp:extent cx="6058535" cy="1847850"/>
+            <wp:effectExtent l="0" t="0" r="0" b="0"/>
+            <wp:docPr id="2" name="Picture 2"/>
+            <wp:cNvGraphicFramePr>
+              <a:graphicFrameLocks xmlns:a="http://schemas.openxmlformats.org/drawingml/2006/main" noChangeAspect="1"/>
+            </wp:cNvGraphicFramePr>
+            <a:graphic xmlns:a="http://schemas.openxmlformats.org/drawingml/2006/main">
+              <a:graphicData uri="http://schemas.openxmlformats.org/drawingml/2006/picture">
+                <pic:pic xmlns:pic="http://schemas.openxmlformats.org/drawingml/2006/picture">
+                  <pic:nvPicPr>
+                    <pic:cNvPr id="0" name="Picture 2"/>
+                    <pic:cNvPicPr>
+                      <a:picLocks noChangeAspect="1" noChangeArrowheads="1"/>
+                    </pic:cNvPicPr>
+                  </pic:nvPicPr>
+                  <pic:blipFill>
+                    <a:blip r:embed="rId10">
+                      <a:extLst>
+                        <a:ext uri="{28A0092B-C50C-407E-A947-70E740481C1C}">
+                          <a14:useLocalDpi xmlns:a14="http://schemas.microsoft.com/office/drawing/2010/main" val="0"/>
+                        </a:ext>
+                      </a:extLst>
+                    </a:blip>
+                    <a:srcRect/>
+                    <a:stretch>
+                      <a:fillRect/>
+                    </a:stretch>
+                  </pic:blipFill>
+                  <pic:spPr bwMode="auto">
+                    <a:xfrm>
+                      <a:off x="0" y="0"/>
+                      <a:ext cx="6058535" cy="1847850"/>
+                    </a:xfrm>
+                    <a:prstGeom prst="rect">
+                      <a:avLst/>
+                    </a:prstGeom>
+                    <a:noFill/>
+                  </pic:spPr>
+                </pic:pic>
+              </a:graphicData>
+            </a:graphic>
+          </wp:inline>
+        </w:drawing>
       </w:r>
     </w:p>
     <w:p>
@@ -1463,18 +1565,20 @@
         <w:jc w:val="center"/>
       </w:pPr>
       <w:r>
-        <w:t>Figure 1: Kiến trúc hệ thống</w:t>
+        <w:t>Hình 1: Kiến trúc hệ thống</w:t>
       </w:r>
     </w:p>
     <w:p>
       <w:pPr>
         <w:pStyle w:val="Heading2"/>
       </w:pPr>
-      <w:bookmarkStart w:id="23" w:name="_Toc101781791"/>
+      <w:bookmarkStart w:id="19" w:name="_Toc101471172"/>
+      <w:bookmarkStart w:id="20" w:name="_Toc102982763"/>
       <w:r>
         <w:t>Kiến trúc đa tầng (N-tier architecture)</w:t>
       </w:r>
-      <w:bookmarkEnd w:id="23"/>
+      <w:bookmarkEnd w:id="19"/>
+      <w:bookmarkEnd w:id="20"/>
     </w:p>
     <w:p>
       <w:pPr>
@@ -1483,7 +1587,35 @@
         <w:jc w:val="both"/>
       </w:pPr>
       <w:r>
-        <w:t>Biểu đồ sau đây cho thấy các tầng chính trong kiến trúc n-tier được đề xuất. Sơ đồ này cho thấy các lớp chính trong kiến trúc này và tầm nhìn về cách chúng kết hợp với nhau.</w:t>
+        <w:t>Lược</w:t>
+      </w:r>
+      <w:r>
+        <w:t xml:space="preserve"> đồ </w:t>
+      </w:r>
+      <w:r>
+        <w:t>sau đây thể hiện</w:t>
+      </w:r>
+      <w:r>
+        <w:t xml:space="preserve"> các tầng chính trong kiến trúc </w:t>
+      </w:r>
+      <w:r>
+        <w:t>đa tầng của hệ thống và cách bố trí cũng như sự tương tác giữa chúng</w:t>
+      </w:r>
+    </w:p>
+    <w:p>
+      <w:pPr>
+        <w:spacing w:before="60" w:after="60" w:line="312" w:lineRule="auto"/>
+        <w:ind w:left="0" w:firstLine="425"/>
+        <w:jc w:val="both"/>
+      </w:pPr>
+    </w:p>
+    <w:p>
+      <w:pPr>
+        <w:spacing w:before="0" w:after="160" w:line="259" w:lineRule="auto"/>
+        <w:ind w:left="0"/>
+      </w:pPr>
+      <w:r>
+        <w:br w:type="page"/>
       </w:r>
     </w:p>
     <w:p>
@@ -1492,88 +1624,56 @@
         <w:jc w:val="center"/>
       </w:pPr>
       <w:r>
+        <w:rPr>
+          <w:noProof/>
+          <w:lang w:eastAsia="ja-JP"/>
+        </w:rPr>
         <w:lastRenderedPageBreak/>
-        <w:fldChar w:fldCharType="begin"/>
-      </w:r>
-      <w:r>
-        <w:instrText xml:space="preserve"> INCLUDEPICTURE "https://www.javacoffeebreak.com/books/samples/professionaljsp/part3img1.gif" \* MERGEFORMATINET </w:instrText>
-      </w:r>
-      <w:r>
-        <w:fldChar w:fldCharType="separate"/>
-      </w:r>
-      <w:r>
-        <w:fldChar w:fldCharType="begin"/>
-      </w:r>
-      <w:r>
-        <w:instrText xml:space="preserve"> </w:instrText>
-      </w:r>
-      <w:r>
-        <w:instrText>INCLUDEPICTURE  "https://www.javacoffeebreak.co</w:instrText>
-      </w:r>
-      <w:r>
-        <w:instrText>m/books/samples/professionaljsp/part3img1.gif" \* MERGEFORMATINET</w:instrText>
-      </w:r>
-      <w:r>
-        <w:instrText xml:space="preserve"> </w:instrText>
-      </w:r>
-      <w:r>
-        <w:fldChar w:fldCharType="separate"/>
-      </w:r>
-      <w:r>
-        <w:pict>
-          <v:shape id="_x0000_i1026" type="#_x0000_t75" alt="Professional JSP Chapter 12" style="width:372.6pt;height:231pt">
-            <v:imagedata r:id="rId12" r:href="rId13"/>
-          </v:shape>
-        </w:pict>
-      </w:r>
-      <w:r>
-        <w:fldChar w:fldCharType="end"/>
-      </w:r>
-      <w:r>
-        <w:fldChar w:fldCharType="end"/>
-      </w:r>
-    </w:p>
-    <w:p>
-      <w:pPr>
-        <w:ind w:left="0"/>
-        <w:jc w:val="center"/>
-      </w:pPr>
-      <w:r>
-        <w:fldChar w:fldCharType="begin"/>
-      </w:r>
-      <w:r>
-        <w:instrText xml:space="preserve"> INCLUDEPICTURE "https://slideplayer.com/slide/14912824/91/images/23/Web+services+or+external+HTML+pages.jpg" \* MERGEFORMATINET </w:instrText>
-      </w:r>
-      <w:r>
-        <w:fldChar w:fldCharType="separate"/>
-      </w:r>
-      <w:r>
-        <w:fldChar w:fldCharType="begin"/>
-      </w:r>
-      <w:r>
-        <w:instrText xml:space="preserve"> </w:instrText>
-      </w:r>
-      <w:r>
-        <w:instrText>INCLUDEPICTURE  "https://slideplayer.com/slide/14912824/91/images/23/Web+services+or+external+HTML+pages.jpg" \* MERGEFORMATINET</w:instrText>
-      </w:r>
-      <w:r>
-        <w:instrText xml:space="preserve"> </w:instrText>
-      </w:r>
-      <w:r>
-        <w:fldChar w:fldCharType="separate"/>
-      </w:r>
-      <w:r>
-        <w:pict>
-          <v:shape id="_x0000_i1027" type="#_x0000_t75" alt="Lecture 1: Multi-tier Architecture Overview - ppt download" style="width:414pt;height:330pt">
-            <v:imagedata r:id="rId14" r:href="rId15" cropleft="3845f"/>
-          </v:shape>
-        </w:pict>
-      </w:r>
-      <w:r>
-        <w:fldChar w:fldCharType="end"/>
-      </w:r>
-      <w:r>
-        <w:fldChar w:fldCharType="end"/>
+        <w:drawing>
+          <wp:inline distT="0" distB="0" distL="0" distR="0" wp14:anchorId="44D7C05E" wp14:editId="23FBBE00">
+            <wp:extent cx="4515485" cy="7202170"/>
+            <wp:effectExtent l="0" t="0" r="0" b="0"/>
+            <wp:docPr id="8" name="Picture 8"/>
+            <wp:cNvGraphicFramePr>
+              <a:graphicFrameLocks xmlns:a="http://schemas.openxmlformats.org/drawingml/2006/main" noChangeAspect="1"/>
+            </wp:cNvGraphicFramePr>
+            <a:graphic xmlns:a="http://schemas.openxmlformats.org/drawingml/2006/main">
+              <a:graphicData uri="http://schemas.openxmlformats.org/drawingml/2006/picture">
+                <pic:pic xmlns:pic="http://schemas.openxmlformats.org/drawingml/2006/picture">
+                  <pic:nvPicPr>
+                    <pic:cNvPr id="0" name="Picture 3"/>
+                    <pic:cNvPicPr>
+                      <a:picLocks noChangeAspect="1" noChangeArrowheads="1"/>
+                    </pic:cNvPicPr>
+                  </pic:nvPicPr>
+                  <pic:blipFill>
+                    <a:blip r:embed="rId11">
+                      <a:extLst>
+                        <a:ext uri="{28A0092B-C50C-407E-A947-70E740481C1C}">
+                          <a14:useLocalDpi xmlns:a14="http://schemas.microsoft.com/office/drawing/2010/main" val="0"/>
+                        </a:ext>
+                      </a:extLst>
+                    </a:blip>
+                    <a:srcRect/>
+                    <a:stretch>
+                      <a:fillRect/>
+                    </a:stretch>
+                  </pic:blipFill>
+                  <pic:spPr bwMode="auto">
+                    <a:xfrm>
+                      <a:off x="0" y="0"/>
+                      <a:ext cx="4515485" cy="7202170"/>
+                    </a:xfrm>
+                    <a:prstGeom prst="rect">
+                      <a:avLst/>
+                    </a:prstGeom>
+                    <a:noFill/>
+                  </pic:spPr>
+                </pic:pic>
+              </a:graphicData>
+            </a:graphic>
+          </wp:inline>
+        </w:drawing>
       </w:r>
     </w:p>
     <w:p>
@@ -1585,18 +1685,18 @@
           <w:szCs w:val="20"/>
         </w:rPr>
       </w:pPr>
-      <w:bookmarkStart w:id="24" w:name="_Ref92794022"/>
-      <w:bookmarkStart w:id="25" w:name="OLE_LINK7"/>
-      <w:bookmarkStart w:id="26" w:name="OLE_LINK8"/>
+      <w:bookmarkStart w:id="21" w:name="_Ref92794022"/>
+      <w:bookmarkStart w:id="22" w:name="OLE_LINK7"/>
+      <w:bookmarkStart w:id="23" w:name="OLE_LINK8"/>
       <w:r>
         <w:rPr>
           <w:rFonts w:ascii="Tahoma" w:hAnsi="Tahoma" w:cs="Tahoma"/>
           <w:sz w:val="20"/>
           <w:szCs w:val="20"/>
         </w:rPr>
-        <w:t xml:space="preserve">Figure </w:t>
-      </w:r>
-      <w:bookmarkEnd w:id="24"/>
+        <w:t xml:space="preserve">Hình </w:t>
+      </w:r>
+      <w:bookmarkEnd w:id="21"/>
       <w:r>
         <w:rPr>
           <w:rFonts w:ascii="Tahoma" w:hAnsi="Tahoma" w:cs="Tahoma"/>
@@ -1605,33 +1705,187 @@
         </w:rPr>
         <w:t xml:space="preserve">2 </w:t>
       </w:r>
-      <w:bookmarkEnd w:id="25"/>
-      <w:bookmarkEnd w:id="26"/>
+      <w:bookmarkEnd w:id="22"/>
+      <w:bookmarkEnd w:id="23"/>
       <w:r>
         <w:rPr>
           <w:rFonts w:ascii="Tahoma" w:hAnsi="Tahoma" w:cs="Tahoma"/>
           <w:sz w:val="20"/>
           <w:szCs w:val="20"/>
         </w:rPr>
-        <w:t>– N-tier architecture of WSF</w:t>
-      </w:r>
-    </w:p>
-    <w:bookmarkEnd w:id="0"/>
-    <w:bookmarkEnd w:id="1"/>
-    <w:bookmarkEnd w:id="2"/>
-    <w:bookmarkEnd w:id="3"/>
-    <w:bookmarkEnd w:id="4"/>
-    <w:bookmarkEnd w:id="5"/>
-    <w:p>
-      <w:pPr>
+        <w:t>– Kiến trúc đa tầng</w:t>
+      </w:r>
+    </w:p>
+    <w:p>
+      <w:pPr>
+        <w:spacing w:before="0" w:after="160" w:line="259" w:lineRule="auto"/>
+        <w:ind w:left="0"/>
         <w:rPr>
+          <w:rFonts w:cs="Tahoma"/>
+          <w:color w:val="000000"/>
           <w:lang w:val="en-GB"/>
         </w:rPr>
       </w:pPr>
-    </w:p>
+      <w:r>
+        <w:rPr>
+          <w:rFonts w:cs="Tahoma"/>
+        </w:rPr>
+        <w:br w:type="page"/>
+      </w:r>
+    </w:p>
+    <w:p>
+      <w:pPr>
+        <w:pStyle w:val="Heading3"/>
+        <w:numPr>
+          <w:ilvl w:val="2"/>
+          <w:numId w:val="6"/>
+        </w:numPr>
+      </w:pPr>
+      <w:bookmarkStart w:id="24" w:name="_Toc101471173"/>
+      <w:bookmarkStart w:id="25" w:name="_Toc102982764"/>
+      <w:r>
+        <w:lastRenderedPageBreak/>
+        <w:t>Presentation Layer</w:t>
+      </w:r>
+      <w:bookmarkEnd w:id="24"/>
+      <w:bookmarkEnd w:id="25"/>
+    </w:p>
+    <w:p>
+      <w:bookmarkStart w:id="26" w:name="_GoBack"/>
+      <w:r>
+        <w:t>Lớp này điều khiển việc hiển thị các thành phần tương tác trực tiếp với người dùng.  Ở tầng này có các thành phần giao diện bao gồm HTML, CSS, JS và JSP</w:t>
+      </w:r>
+    </w:p>
+    <w:p>
+      <w:pPr>
+        <w:pStyle w:val="Heading3"/>
+        <w:numPr>
+          <w:ilvl w:val="2"/>
+          <w:numId w:val="6"/>
+        </w:numPr>
+      </w:pPr>
+      <w:bookmarkStart w:id="27" w:name="_Toc101471174"/>
+      <w:bookmarkStart w:id="28" w:name="_Toc102982765"/>
+      <w:bookmarkEnd w:id="26"/>
+      <w:r>
+        <w:t>Business Layer</w:t>
+      </w:r>
+      <w:bookmarkEnd w:id="27"/>
+      <w:bookmarkEnd w:id="28"/>
+    </w:p>
+    <w:p>
+      <w:r>
+        <w:t xml:space="preserve">Lớp này quản lý các quy trình logic và các quy tắc hoạt động của hệ thống. </w:t>
+      </w:r>
+    </w:p>
+    <w:p>
+      <w:pPr>
+        <w:pStyle w:val="Items"/>
+        <w:tabs>
+          <w:tab w:val="clear" w:pos="795"/>
+          <w:tab w:val="num" w:pos="720"/>
+        </w:tabs>
+        <w:ind w:left="720"/>
+        <w:rPr>
+          <w:lang w:eastAsia="en-US"/>
+        </w:rPr>
+      </w:pPr>
+      <w:r>
+        <w:rPr>
+          <w:lang w:eastAsia="en-US"/>
+        </w:rPr>
+        <w:t>Điều khiển logic và xác thực.</w:t>
+      </w:r>
+    </w:p>
+    <w:p>
+      <w:pPr>
+        <w:pStyle w:val="Items"/>
+        <w:tabs>
+          <w:tab w:val="clear" w:pos="795"/>
+          <w:tab w:val="num" w:pos="720"/>
+        </w:tabs>
+        <w:ind w:left="720"/>
+        <w:rPr>
+          <w:lang w:eastAsia="en-US"/>
+        </w:rPr>
+      </w:pPr>
+      <w:r>
+        <w:rPr>
+          <w:lang w:eastAsia="en-US"/>
+        </w:rPr>
+        <w:t>Quản lý giao tác.</w:t>
+      </w:r>
+    </w:p>
+    <w:p>
+      <w:pPr>
+        <w:pStyle w:val="Items"/>
+        <w:tabs>
+          <w:tab w:val="clear" w:pos="795"/>
+          <w:tab w:val="num" w:pos="720"/>
+        </w:tabs>
+        <w:ind w:left="720"/>
+        <w:rPr>
+          <w:lang w:eastAsia="en-US"/>
+        </w:rPr>
+      </w:pPr>
+      <w:r>
+        <w:rPr>
+          <w:lang w:eastAsia="en-US"/>
+        </w:rPr>
+        <w:t>Cung cấp giao diện cho các lớp tương tác với nhau.</w:t>
+      </w:r>
+    </w:p>
+    <w:p>
+      <w:pPr>
+        <w:pStyle w:val="Heading3"/>
+        <w:numPr>
+          <w:ilvl w:val="2"/>
+          <w:numId w:val="6"/>
+        </w:numPr>
+      </w:pPr>
+      <w:bookmarkStart w:id="29" w:name="_Toc101471175"/>
+      <w:bookmarkStart w:id="30" w:name="_Toc102982766"/>
+      <w:r>
+        <w:t>Data Access Layer</w:t>
+      </w:r>
+      <w:bookmarkEnd w:id="29"/>
+      <w:bookmarkEnd w:id="30"/>
+    </w:p>
+    <w:p>
+      <w:r>
+        <w:t>Lớp này giúp việc chuyển đổi nguồn dữ liệu và chia sẻ các đối tượng truy cập dữ liệu (Data Access Object – DAO) giữa các ứng dụng. Hỗ trợ việc truy cập, cập nhật, ghi và xóa dữ liệu trên CSDL.</w:t>
+      </w:r>
+    </w:p>
+    <w:p>
+      <w:pPr>
+        <w:pStyle w:val="Heading3"/>
+        <w:numPr>
+          <w:ilvl w:val="2"/>
+          <w:numId w:val="6"/>
+        </w:numPr>
+      </w:pPr>
+      <w:bookmarkStart w:id="31" w:name="_Toc101471176"/>
+      <w:bookmarkStart w:id="32" w:name="_Toc102982767"/>
+      <w:r>
+        <w:t>Data Layer</w:t>
+      </w:r>
+      <w:bookmarkEnd w:id="31"/>
+      <w:bookmarkEnd w:id="32"/>
+    </w:p>
+    <w:p>
+      <w:r>
+        <w:t>Dữ liệu của hệ thống được lưu trữ trong CSDL quan hệ.</w:t>
+      </w:r>
+    </w:p>
+    <w:p>
+      <w:r>
+        <w:t>CSDL được quản lý bằng HQT CSDL MySQL.</w:t>
+      </w:r>
+    </w:p>
+    <w:p/>
     <w:sectPr>
-      <w:headerReference w:type="even" r:id="rId16"/>
-      <w:headerReference w:type="default" r:id="rId17"/>
+      <w:headerReference w:type="even" r:id="rId12"/>
+      <w:headerReference w:type="default" r:id="rId13"/>
       <w:pgSz w:w="11907" w:h="16840" w:code="9"/>
       <w:pgMar w:top="1440" w:right="1440" w:bottom="1440" w:left="1560" w:header="720" w:footer="720" w:gutter="0"/>
       <w:cols w:space="720"/>
@@ -3947,7 +4201,7 @@
 </file>
 
 <file path=customXml/itemProps1.xml><?xml version="1.0" encoding="utf-8"?>
-<ds:datastoreItem xmlns:ds="http://schemas.openxmlformats.org/officeDocument/2006/customXml" ds:itemID="{3B4871F0-63D8-4DB3-A339-7AD9C761F063}">
+<ds:datastoreItem xmlns:ds="http://schemas.openxmlformats.org/officeDocument/2006/customXml" ds:itemID="{312A90D8-F8CC-43E3-8893-65293360FB6B}">
   <ds:schemaRefs>
     <ds:schemaRef ds:uri="http://schemas.openxmlformats.org/officeDocument/2006/bibliography"/>
   </ds:schemaRefs>

</xml_diff>